<commit_message>
added setup and updated release notes
</commit_message>
<xml_diff>
--- a/ReleaseNotes.docx
+++ b/ReleaseNotes.docx
@@ -153,7 +153,6 @@
               <w:tab w:val="right" w:leader="dot" w:pos="9350"/>
             </w:tabs>
             <w:rPr>
-              <w:rFonts w:eastAsiaTheme="minorEastAsia"/>
               <w:noProof/>
             </w:rPr>
           </w:pPr>
@@ -224,6 +223,176 @@
         </w:p>
         <w:p>
           <w:pPr>
+            <w:pStyle w:val="TOC1"/>
+            <w:tabs>
+              <w:tab w:val="right" w:leader="dot" w:pos="9350"/>
+            </w:tabs>
+            <w:rPr>
+              <w:noProof/>
+            </w:rPr>
+          </w:pPr>
+          <w:hyperlink w:anchor="_Toc339997213" w:history="1">
+            <w:r>
+              <w:rPr>
+                <w:rStyle w:val="Hyperlink"/>
+                <w:noProof/>
+              </w:rPr>
+              <w:t>3</w:t>
+            </w:r>
+            <w:r>
+              <w:rPr>
+                <w:rStyle w:val="Hyperlink"/>
+                <w:noProof/>
+              </w:rPr>
+              <w:t>.</w:t>
+            </w:r>
+            <w:r>
+              <w:rPr>
+                <w:rStyle w:val="Hyperlink"/>
+                <w:noProof/>
+              </w:rPr>
+              <w:t xml:space="preserve"> </w:t>
+            </w:r>
+            <w:r>
+              <w:rPr>
+                <w:rStyle w:val="Hyperlink"/>
+                <w:noProof/>
+              </w:rPr>
+              <w:t>Pre-requesties</w:t>
+            </w:r>
+            <w:r>
+              <w:rPr>
+                <w:noProof/>
+                <w:webHidden/>
+              </w:rPr>
+              <w:tab/>
+            </w:r>
+            <w:r>
+              <w:rPr>
+                <w:noProof/>
+                <w:webHidden/>
+              </w:rPr>
+              <w:t>5</w:t>
+            </w:r>
+          </w:hyperlink>
+        </w:p>
+        <w:p>
+          <w:pPr>
+            <w:pStyle w:val="TOC1"/>
+            <w:tabs>
+              <w:tab w:val="right" w:leader="dot" w:pos="9350"/>
+            </w:tabs>
+            <w:rPr>
+              <w:noProof/>
+            </w:rPr>
+          </w:pPr>
+          <w:hyperlink w:anchor="_Toc339997213" w:history="1">
+            <w:r>
+              <w:rPr>
+                <w:rStyle w:val="Hyperlink"/>
+                <w:noProof/>
+              </w:rPr>
+              <w:t>4</w:t>
+            </w:r>
+            <w:r>
+              <w:rPr>
+                <w:rStyle w:val="Hyperlink"/>
+                <w:noProof/>
+              </w:rPr>
+              <w:t>.</w:t>
+            </w:r>
+            <w:r>
+              <w:rPr>
+                <w:rStyle w:val="Hyperlink"/>
+                <w:noProof/>
+              </w:rPr>
+              <w:t xml:space="preserve"> Deployment</w:t>
+            </w:r>
+            <w:r>
+              <w:rPr>
+                <w:noProof/>
+                <w:webHidden/>
+              </w:rPr>
+              <w:tab/>
+            </w:r>
+            <w:r>
+              <w:rPr>
+                <w:noProof/>
+                <w:webHidden/>
+              </w:rPr>
+              <w:t>6</w:t>
+            </w:r>
+          </w:hyperlink>
+        </w:p>
+        <w:p>
+          <w:pPr>
+            <w:pStyle w:val="TOC1"/>
+            <w:tabs>
+              <w:tab w:val="right" w:leader="dot" w:pos="9350"/>
+            </w:tabs>
+            <w:rPr>
+              <w:noProof/>
+            </w:rPr>
+          </w:pPr>
+          <w:hyperlink w:anchor="_Toc339997213" w:history="1">
+            <w:r>
+              <w:rPr>
+                <w:rStyle w:val="Hyperlink"/>
+                <w:noProof/>
+              </w:rPr>
+              <w:t>5</w:t>
+            </w:r>
+            <w:r>
+              <w:rPr>
+                <w:rStyle w:val="Hyperlink"/>
+                <w:noProof/>
+              </w:rPr>
+              <w:t>.</w:t>
+            </w:r>
+            <w:r>
+              <w:rPr>
+                <w:rStyle w:val="Hyperlink"/>
+                <w:noProof/>
+              </w:rPr>
+              <w:t xml:space="preserve"> Setup and configuration</w:t>
+            </w:r>
+            <w:r>
+              <w:rPr>
+                <w:noProof/>
+                <w:webHidden/>
+              </w:rPr>
+              <w:tab/>
+            </w:r>
+            <w:r>
+              <w:rPr>
+                <w:noProof/>
+                <w:webHidden/>
+              </w:rPr>
+              <w:t>17</w:t>
+            </w:r>
+          </w:hyperlink>
+        </w:p>
+        <w:p/>
+        <w:p>
+          <w:pPr>
+            <w:pStyle w:val="TOC1"/>
+            <w:tabs>
+              <w:tab w:val="right" w:leader="dot" w:pos="9350"/>
+            </w:tabs>
+            <w:rPr>
+              <w:noProof/>
+            </w:rPr>
+          </w:pPr>
+        </w:p>
+        <w:p>
+          <w:pPr>
+            <w:rPr>
+              <w:noProof/>
+            </w:rPr>
+          </w:pPr>
+        </w:p>
+        <w:p>
+          <w:pPr>
             <w:rPr>
               <w:noProof/>
             </w:rPr>
@@ -237,18 +406,24 @@
             <w:fldChar w:fldCharType="end"/>
           </w:r>
         </w:p>
-        <w:bookmarkStart w:id="0" w:name="_GoBack" w:displacedByCustomXml="next"/>
-        <w:bookmarkEnd w:id="0" w:displacedByCustomXml="next"/>
       </w:sdtContent>
     </w:sdt>
     <w:p>
       <w:r>
         <w:br w:type="page"/>
       </w:r>
-    </w:p>
-    <w:p>
-      <w:pPr>
-        <w:rPr>
+      <w:bookmarkStart w:id="0" w:name="_GoBack"/>
+      <w:bookmarkEnd w:id="0"/>
+    </w:p>
+    <w:p>
+      <w:pPr>
+        <w:pStyle w:val="ListParagraph"/>
+        <w:numPr>
+          <w:ilvl w:val="0"/>
+          <w:numId w:val="3"/>
+        </w:numPr>
+        <w:rPr>
+          <w:b/>
           <w:color w:val="808080" w:themeColor="background1" w:themeShade="80"/>
           <w:sz w:val="26"/>
           <w:szCs w:val="24"/>
@@ -256,6 +431,7 @@
       </w:pPr>
       <w:r>
         <w:rPr>
+          <w:b/>
           <w:color w:val="808080" w:themeColor="background1" w:themeShade="80"/>
           <w:sz w:val="26"/>
           <w:szCs w:val="24"/>
@@ -657,31 +833,16 @@
           <w:szCs w:val="24"/>
         </w:rPr>
         <w:lastRenderedPageBreak/>
-        <w:t>B</w:t>
-      </w:r>
-      <w:r>
-        <w:rPr>
+        <w:t xml:space="preserve">2. </w:t>
+      </w:r>
+      <w:r>
+        <w:rPr>
+          <w:b/>
           <w:color w:val="808080" w:themeColor="background1" w:themeShade="80"/>
           <w:sz w:val="26"/>
           <w:szCs w:val="24"/>
         </w:rPr>
-        <w:t xml:space="preserve">usiness logic behind </w:t>
-      </w:r>
-      <w:r>
-        <w:rPr>
-          <w:color w:val="808080" w:themeColor="background1" w:themeShade="80"/>
-          <w:sz w:val="26"/>
-          <w:szCs w:val="24"/>
-        </w:rPr>
-        <w:t>E-Consents</w:t>
-      </w:r>
-      <w:r>
-        <w:rPr>
-          <w:color w:val="808080" w:themeColor="background1" w:themeShade="80"/>
-          <w:sz w:val="26"/>
-          <w:szCs w:val="24"/>
-        </w:rPr>
-        <w:t xml:space="preserve"> forms</w:t>
+        <w:t>Business logic behind E-Consents forms</w:t>
       </w:r>
     </w:p>
     <w:p>
@@ -1092,8 +1253,2849 @@
         </w:drawing>
       </w:r>
     </w:p>
+    <w:p>
+      <w:pPr>
+        <w:rPr>
+          <w:color w:val="404040" w:themeColor="text1" w:themeTint="BF"/>
+        </w:rPr>
+      </w:pPr>
+      <w:r>
+        <w:rPr>
+          <w:color w:val="404040" w:themeColor="text1" w:themeTint="BF"/>
+        </w:rPr>
+        <w:br w:type="page"/>
+      </w:r>
+    </w:p>
+    <w:p>
+      <w:pPr>
+        <w:rPr>
+          <w:color w:val="808080" w:themeColor="background1" w:themeShade="80"/>
+          <w:sz w:val="26"/>
+          <w:szCs w:val="24"/>
+        </w:rPr>
+      </w:pPr>
+      <w:r>
+        <w:rPr>
+          <w:color w:val="808080" w:themeColor="background1" w:themeShade="80"/>
+          <w:sz w:val="26"/>
+          <w:szCs w:val="24"/>
+        </w:rPr>
+        <w:lastRenderedPageBreak/>
+        <w:t>3</w:t>
+      </w:r>
+      <w:r>
+        <w:rPr>
+          <w:color w:val="808080" w:themeColor="background1" w:themeShade="80"/>
+          <w:sz w:val="26"/>
+          <w:szCs w:val="24"/>
+        </w:rPr>
+        <w:t xml:space="preserve">. </w:t>
+      </w:r>
+      <w:r>
+        <w:rPr>
+          <w:b/>
+          <w:color w:val="808080" w:themeColor="background1" w:themeShade="80"/>
+          <w:sz w:val="26"/>
+          <w:szCs w:val="24"/>
+        </w:rPr>
+        <w:t>Pre-requisites:</w:t>
+      </w:r>
+    </w:p>
+    <w:p>
+      <w:pPr>
+        <w:rPr>
+          <w:color w:val="404040" w:themeColor="text1" w:themeTint="BF"/>
+        </w:rPr>
+      </w:pPr>
+      <w:r>
+        <w:rPr>
+          <w:color w:val="404040" w:themeColor="text1" w:themeTint="BF"/>
+        </w:rPr>
+        <w:tab/>
+      </w:r>
+      <w:r>
+        <w:rPr>
+          <w:color w:val="404040" w:themeColor="text1" w:themeTint="BF"/>
+        </w:rPr>
+        <w:t>The following are the pre-requisites for installing E-Consents form.</w:t>
+      </w:r>
+    </w:p>
+    <w:p>
+      <w:pPr>
+        <w:pStyle w:val="ListParagraph"/>
+        <w:numPr>
+          <w:ilvl w:val="0"/>
+          <w:numId w:val="9"/>
+        </w:numPr>
+        <w:rPr>
+          <w:color w:val="404040" w:themeColor="text1" w:themeTint="BF"/>
+        </w:rPr>
+      </w:pPr>
+      <w:r>
+        <w:rPr>
+          <w:color w:val="404040" w:themeColor="text1" w:themeTint="BF"/>
+        </w:rPr>
+        <w:t xml:space="preserve">Server: </w:t>
+      </w:r>
+    </w:p>
+    <w:p>
+      <w:pPr>
+        <w:pStyle w:val="ListParagraph"/>
+        <w:ind w:left="1080"/>
+        <w:rPr>
+          <w:color w:val="404040" w:themeColor="text1" w:themeTint="BF"/>
+        </w:rPr>
+      </w:pPr>
+      <w:r>
+        <w:rPr>
+          <w:color w:val="404040" w:themeColor="text1" w:themeTint="BF"/>
+        </w:rPr>
+        <w:t>It require</w:t>
+      </w:r>
+      <w:r>
+        <w:rPr>
+          <w:color w:val="404040" w:themeColor="text1" w:themeTint="BF"/>
+        </w:rPr>
+        <w:t>s</w:t>
+      </w:r>
+      <w:r>
+        <w:rPr>
+          <w:color w:val="404040" w:themeColor="text1" w:themeTint="BF"/>
+        </w:rPr>
+        <w:t xml:space="preserve"> w</w:t>
+      </w:r>
+      <w:r>
+        <w:rPr>
+          <w:color w:val="404040" w:themeColor="text1" w:themeTint="BF"/>
+        </w:rPr>
+        <w:t>indows Server [Windows 2003/2008/2012] with IIS role enabled.</w:t>
+      </w:r>
+    </w:p>
+    <w:p>
+      <w:pPr>
+        <w:pStyle w:val="ListParagraph"/>
+        <w:ind w:left="1080"/>
+        <w:rPr>
+          <w:color w:val="404040" w:themeColor="text1" w:themeTint="BF"/>
+        </w:rPr>
+      </w:pPr>
+    </w:p>
+    <w:p>
+      <w:pPr>
+        <w:pStyle w:val="ListParagraph"/>
+        <w:numPr>
+          <w:ilvl w:val="0"/>
+          <w:numId w:val="9"/>
+        </w:numPr>
+        <w:rPr>
+          <w:color w:val="404040" w:themeColor="text1" w:themeTint="BF"/>
+        </w:rPr>
+      </w:pPr>
+      <w:r>
+        <w:rPr>
+          <w:color w:val="404040" w:themeColor="text1" w:themeTint="BF"/>
+        </w:rPr>
+        <w:t>Database:</w:t>
+      </w:r>
+    </w:p>
+    <w:p>
+      <w:pPr>
+        <w:pStyle w:val="ListParagraph"/>
+        <w:ind w:left="1080"/>
+        <w:rPr>
+          <w:color w:val="404040" w:themeColor="text1" w:themeTint="BF"/>
+        </w:rPr>
+      </w:pPr>
+      <w:r>
+        <w:rPr>
+          <w:color w:val="404040" w:themeColor="text1" w:themeTint="BF"/>
+        </w:rPr>
+        <w:t>It requires Microsoft SQL server 2005/08</w:t>
+      </w:r>
+    </w:p>
+    <w:p>
+      <w:pPr>
+        <w:pStyle w:val="ListParagraph"/>
+        <w:ind w:left="1080"/>
+        <w:rPr>
+          <w:color w:val="404040" w:themeColor="text1" w:themeTint="BF"/>
+        </w:rPr>
+      </w:pPr>
+    </w:p>
+    <w:p>
+      <w:pPr>
+        <w:pStyle w:val="ListParagraph"/>
+        <w:numPr>
+          <w:ilvl w:val="0"/>
+          <w:numId w:val="9"/>
+        </w:numPr>
+        <w:rPr>
+          <w:color w:val="404040" w:themeColor="text1" w:themeTint="BF"/>
+        </w:rPr>
+      </w:pPr>
+      <w:r>
+        <w:rPr>
+          <w:color w:val="404040" w:themeColor="text1" w:themeTint="BF"/>
+        </w:rPr>
+        <w:t xml:space="preserve">Dot net framework 4.0 should </w:t>
+      </w:r>
+      <w:r>
+        <w:rPr>
+          <w:color w:val="404040" w:themeColor="text1" w:themeTint="BF"/>
+        </w:rPr>
+        <w:t xml:space="preserve">be available </w:t>
+      </w:r>
+      <w:r>
+        <w:rPr>
+          <w:color w:val="404040" w:themeColor="text1" w:themeTint="BF"/>
+        </w:rPr>
+        <w:t>in server.</w:t>
+      </w:r>
+    </w:p>
+    <w:p>
+      <w:pPr>
+        <w:pStyle w:val="ListParagraph"/>
+        <w:ind w:left="1080"/>
+        <w:rPr>
+          <w:color w:val="404040" w:themeColor="text1" w:themeTint="BF"/>
+        </w:rPr>
+      </w:pPr>
+    </w:p>
+    <w:p>
+      <w:pPr>
+        <w:pStyle w:val="ListParagraph"/>
+        <w:numPr>
+          <w:ilvl w:val="0"/>
+          <w:numId w:val="9"/>
+        </w:numPr>
+        <w:rPr>
+          <w:color w:val="404040" w:themeColor="text1" w:themeTint="BF"/>
+        </w:rPr>
+      </w:pPr>
+      <w:proofErr w:type="spellStart"/>
+      <w:r>
+        <w:rPr>
+          <w:color w:val="404040" w:themeColor="text1" w:themeTint="BF"/>
+        </w:rPr>
+        <w:t>Muhimbi</w:t>
+      </w:r>
+      <w:proofErr w:type="spellEnd"/>
+      <w:r>
+        <w:rPr>
+          <w:color w:val="404040" w:themeColor="text1" w:themeTint="BF"/>
+        </w:rPr>
+        <w:t xml:space="preserve"> PDF Converter needs to installed and configured in the server.</w:t>
+      </w:r>
+    </w:p>
+    <w:p>
+      <w:r>
+        <w:br w:type="page"/>
+      </w:r>
+    </w:p>
+    <w:p>
+      <w:pPr>
+        <w:pStyle w:val="ListParagraph"/>
+        <w:ind w:left="1080"/>
+        <w:rPr>
+          <w:color w:val="404040" w:themeColor="text1" w:themeTint="BF"/>
+        </w:rPr>
+      </w:pPr>
+    </w:p>
+    <w:p>
+      <w:pPr>
+        <w:rPr>
+          <w:color w:val="808080" w:themeColor="background1" w:themeShade="80"/>
+          <w:sz w:val="26"/>
+          <w:szCs w:val="24"/>
+        </w:rPr>
+      </w:pPr>
+      <w:r>
+        <w:rPr>
+          <w:color w:val="808080" w:themeColor="background1" w:themeShade="80"/>
+          <w:sz w:val="26"/>
+          <w:szCs w:val="24"/>
+        </w:rPr>
+        <w:t>4</w:t>
+      </w:r>
+      <w:r>
+        <w:rPr>
+          <w:color w:val="808080" w:themeColor="background1" w:themeShade="80"/>
+          <w:sz w:val="26"/>
+          <w:szCs w:val="24"/>
+        </w:rPr>
+        <w:t xml:space="preserve">. </w:t>
+      </w:r>
+      <w:r>
+        <w:rPr>
+          <w:b/>
+          <w:color w:val="808080" w:themeColor="background1" w:themeShade="80"/>
+          <w:sz w:val="26"/>
+          <w:szCs w:val="24"/>
+        </w:rPr>
+        <w:t>Deployment:</w:t>
+      </w:r>
+    </w:p>
+    <w:p>
+      <w:pPr>
+        <w:ind w:firstLine="720"/>
+        <w:rPr>
+          <w:color w:val="404040" w:themeColor="text1" w:themeTint="BF"/>
+        </w:rPr>
+      </w:pPr>
+      <w:r>
+        <w:rPr>
+          <w:color w:val="404040" w:themeColor="text1" w:themeTint="BF"/>
+        </w:rPr>
+        <w:t xml:space="preserve">The following steps will guide you to set up the application in your hosting server. </w:t>
+      </w:r>
+    </w:p>
+    <w:p>
+      <w:pPr>
+        <w:rPr>
+          <w:color w:val="404040" w:themeColor="text1" w:themeTint="BF"/>
+        </w:rPr>
+      </w:pPr>
+      <w:r>
+        <w:rPr>
+          <w:color w:val="404040" w:themeColor="text1" w:themeTint="BF"/>
+        </w:rPr>
+        <w:t xml:space="preserve">Deployment </w:t>
+      </w:r>
+      <w:r>
+        <w:rPr>
+          <w:color w:val="404040" w:themeColor="text1" w:themeTint="BF"/>
+        </w:rPr>
+        <w:t xml:space="preserve">steps </w:t>
+      </w:r>
+      <w:r>
+        <w:rPr>
+          <w:color w:val="404040" w:themeColor="text1" w:themeTint="BF"/>
+        </w:rPr>
+        <w:t>for Bethesda E-Consents:</w:t>
+      </w:r>
+    </w:p>
+    <w:p>
+      <w:pPr>
+        <w:rPr>
+          <w:color w:val="404040" w:themeColor="text1" w:themeTint="BF"/>
+        </w:rPr>
+      </w:pPr>
+      <w:r>
+        <w:rPr>
+          <w:b/>
+          <w:color w:val="404040" w:themeColor="text1" w:themeTint="BF"/>
+        </w:rPr>
+        <w:t>Step 1:</w:t>
+      </w:r>
+      <w:r>
+        <w:rPr>
+          <w:color w:val="404040" w:themeColor="text1" w:themeTint="BF"/>
+        </w:rPr>
+        <w:t xml:space="preserve"> </w:t>
+      </w:r>
+      <w:r>
+        <w:rPr>
+          <w:color w:val="404040" w:themeColor="text1" w:themeTint="BF"/>
+        </w:rPr>
+        <w:t>Go to dev1 server and navigate to the folder</w:t>
+      </w:r>
+    </w:p>
+    <w:p>
+      <w:pPr>
+        <w:rPr>
+          <w:color w:val="404040" w:themeColor="text1" w:themeTint="BF"/>
+        </w:rPr>
+      </w:pPr>
+      <w:r>
+        <w:rPr>
+          <w:color w:val="404040" w:themeColor="text1" w:themeTint="BF"/>
+        </w:rPr>
+        <w:t xml:space="preserve"> “</w:t>
+      </w:r>
+      <w:r>
+        <w:rPr>
+          <w:b/>
+          <w:color w:val="404040" w:themeColor="text1" w:themeTint="BF"/>
+          <w:sz w:val="20"/>
+        </w:rPr>
+        <w:t>C:\Software\Santhosh\BethesdaConsentForms\WindowsCEConsentForms</w:t>
+      </w:r>
+      <w:r>
+        <w:rPr>
+          <w:color w:val="404040" w:themeColor="text1" w:themeTint="BF"/>
+        </w:rPr>
+        <w:t xml:space="preserve">” </w:t>
+      </w:r>
+      <w:r>
+        <w:rPr>
+          <w:color w:val="404040" w:themeColor="text1" w:themeTint="BF"/>
+        </w:rPr>
+        <w:t>and open the “</w:t>
+      </w:r>
+      <w:proofErr w:type="spellStart"/>
+      <w:r>
+        <w:rPr>
+          <w:b/>
+          <w:color w:val="404040" w:themeColor="text1" w:themeTint="BF"/>
+          <w:sz w:val="20"/>
+        </w:rPr>
+        <w:t>WindowsCEConsentForms</w:t>
+      </w:r>
+      <w:proofErr w:type="spellEnd"/>
+      <w:r>
+        <w:rPr>
+          <w:color w:val="404040" w:themeColor="text1" w:themeTint="BF"/>
+        </w:rPr>
+        <w:t>” solution using visual studio.</w:t>
+      </w:r>
+    </w:p>
+    <w:p>
+      <w:pPr>
+        <w:rPr>
+          <w:color w:val="404040" w:themeColor="text1" w:themeTint="BF"/>
+        </w:rPr>
+      </w:pPr>
+    </w:p>
+    <w:p>
+      <w:pPr>
+        <w:rPr>
+          <w:color w:val="404040" w:themeColor="text1" w:themeTint="BF"/>
+        </w:rPr>
+      </w:pPr>
+      <w:r>
+        <w:rPr>
+          <w:noProof/>
+          <w:color w:val="404040" w:themeColor="text1" w:themeTint="BF"/>
+        </w:rPr>
+        <w:drawing>
+          <wp:inline distT="0" distB="0" distL="0" distR="0">
+            <wp:extent cx="5943600" cy="4105275"/>
+            <wp:effectExtent l="0" t="0" r="0" b="9525"/>
+            <wp:docPr id="4" name="Picture 4"/>
+            <wp:cNvGraphicFramePr>
+              <a:graphicFrameLocks xmlns:a="http://schemas.openxmlformats.org/drawingml/2006/main" noChangeAspect="1"/>
+            </wp:cNvGraphicFramePr>
+            <a:graphic xmlns:a="http://schemas.openxmlformats.org/drawingml/2006/main">
+              <a:graphicData uri="http://schemas.openxmlformats.org/drawingml/2006/picture">
+                <pic:pic xmlns:pic="http://schemas.openxmlformats.org/drawingml/2006/picture">
+                  <pic:nvPicPr>
+                    <pic:cNvPr id="0" name="Picture 1"/>
+                    <pic:cNvPicPr>
+                      <a:picLocks noChangeAspect="1" noChangeArrowheads="1"/>
+                    </pic:cNvPicPr>
+                  </pic:nvPicPr>
+                  <pic:blipFill>
+                    <a:blip r:embed="rId11">
+                      <a:extLst>
+                        <a:ext uri="{28A0092B-C50C-407E-A947-70E740481C1C}">
+                          <a14:useLocalDpi xmlns:a14="http://schemas.microsoft.com/office/drawing/2010/main" val="0"/>
+                        </a:ext>
+                      </a:extLst>
+                    </a:blip>
+                    <a:srcRect/>
+                    <a:stretch>
+                      <a:fillRect/>
+                    </a:stretch>
+                  </pic:blipFill>
+                  <pic:spPr bwMode="auto">
+                    <a:xfrm>
+                      <a:off x="0" y="0"/>
+                      <a:ext cx="5943600" cy="4105275"/>
+                    </a:xfrm>
+                    <a:prstGeom prst="rect">
+                      <a:avLst/>
+                    </a:prstGeom>
+                    <a:noFill/>
+                    <a:ln>
+                      <a:noFill/>
+                    </a:ln>
+                  </pic:spPr>
+                </pic:pic>
+              </a:graphicData>
+            </a:graphic>
+          </wp:inline>
+        </w:drawing>
+      </w:r>
+    </w:p>
+    <w:p>
+      <w:pPr>
+        <w:rPr>
+          <w:b/>
+          <w:color w:val="404040" w:themeColor="text1" w:themeTint="BF"/>
+        </w:rPr>
+      </w:pPr>
+      <w:r>
+        <w:rPr>
+          <w:b/>
+          <w:color w:val="404040" w:themeColor="text1" w:themeTint="BF"/>
+        </w:rPr>
+        <w:br w:type="page"/>
+      </w:r>
+    </w:p>
+    <w:p>
+      <w:pPr>
+        <w:rPr>
+          <w:color w:val="404040" w:themeColor="text1" w:themeTint="BF"/>
+        </w:rPr>
+      </w:pPr>
+      <w:r>
+        <w:rPr>
+          <w:b/>
+          <w:color w:val="404040" w:themeColor="text1" w:themeTint="BF"/>
+        </w:rPr>
+        <w:lastRenderedPageBreak/>
+        <w:t xml:space="preserve">Step </w:t>
+      </w:r>
+      <w:r>
+        <w:rPr>
+          <w:b/>
+          <w:color w:val="404040" w:themeColor="text1" w:themeTint="BF"/>
+        </w:rPr>
+        <w:t>2</w:t>
+      </w:r>
+      <w:r>
+        <w:rPr>
+          <w:b/>
+          <w:color w:val="404040" w:themeColor="text1" w:themeTint="BF"/>
+        </w:rPr>
+        <w:t>:</w:t>
+      </w:r>
+      <w:r>
+        <w:rPr>
+          <w:color w:val="404040" w:themeColor="text1" w:themeTint="BF"/>
+        </w:rPr>
+        <w:t xml:space="preserve"> </w:t>
+      </w:r>
+      <w:r>
+        <w:rPr>
+          <w:color w:val="404040" w:themeColor="text1" w:themeTint="BF"/>
+        </w:rPr>
+        <w:t>Right on solution and click ‘Rebuild’</w:t>
+      </w:r>
+    </w:p>
+    <w:p>
+      <w:pPr>
+        <w:jc w:val="center"/>
+        <w:rPr>
+          <w:color w:val="404040" w:themeColor="text1" w:themeTint="BF"/>
+        </w:rPr>
+      </w:pPr>
+      <w:r>
+        <w:rPr>
+          <w:noProof/>
+          <w:color w:val="404040" w:themeColor="text1" w:themeTint="BF"/>
+        </w:rPr>
+        <w:drawing>
+          <wp:inline distT="0" distB="0" distL="0" distR="0">
+            <wp:extent cx="5400675" cy="2324100"/>
+            <wp:effectExtent l="0" t="0" r="9525" b="0"/>
+            <wp:docPr id="5" name="Picture 5"/>
+            <wp:cNvGraphicFramePr>
+              <a:graphicFrameLocks xmlns:a="http://schemas.openxmlformats.org/drawingml/2006/main" noChangeAspect="1"/>
+            </wp:cNvGraphicFramePr>
+            <a:graphic xmlns:a="http://schemas.openxmlformats.org/drawingml/2006/main">
+              <a:graphicData uri="http://schemas.openxmlformats.org/drawingml/2006/picture">
+                <pic:pic xmlns:pic="http://schemas.openxmlformats.org/drawingml/2006/picture">
+                  <pic:nvPicPr>
+                    <pic:cNvPr id="0" name="Picture 2"/>
+                    <pic:cNvPicPr>
+                      <a:picLocks noChangeAspect="1" noChangeArrowheads="1"/>
+                    </pic:cNvPicPr>
+                  </pic:nvPicPr>
+                  <pic:blipFill>
+                    <a:blip r:embed="rId12">
+                      <a:extLst>
+                        <a:ext uri="{28A0092B-C50C-407E-A947-70E740481C1C}">
+                          <a14:useLocalDpi xmlns:a14="http://schemas.microsoft.com/office/drawing/2010/main" val="0"/>
+                        </a:ext>
+                      </a:extLst>
+                    </a:blip>
+                    <a:srcRect/>
+                    <a:stretch>
+                      <a:fillRect/>
+                    </a:stretch>
+                  </pic:blipFill>
+                  <pic:spPr bwMode="auto">
+                    <a:xfrm>
+                      <a:off x="0" y="0"/>
+                      <a:ext cx="5400675" cy="2324100"/>
+                    </a:xfrm>
+                    <a:prstGeom prst="rect">
+                      <a:avLst/>
+                    </a:prstGeom>
+                    <a:noFill/>
+                    <a:ln>
+                      <a:noFill/>
+                    </a:ln>
+                  </pic:spPr>
+                </pic:pic>
+              </a:graphicData>
+            </a:graphic>
+          </wp:inline>
+        </w:drawing>
+      </w:r>
+    </w:p>
+    <w:p>
+      <w:pPr>
+        <w:rPr>
+          <w:noProof/>
+          <w:color w:val="404040" w:themeColor="text1" w:themeTint="BF"/>
+        </w:rPr>
+      </w:pPr>
+      <w:r>
+        <w:rPr>
+          <w:b/>
+          <w:color w:val="404040" w:themeColor="text1" w:themeTint="BF"/>
+        </w:rPr>
+        <w:t xml:space="preserve">Step </w:t>
+      </w:r>
+      <w:r>
+        <w:rPr>
+          <w:b/>
+          <w:color w:val="404040" w:themeColor="text1" w:themeTint="BF"/>
+        </w:rPr>
+        <w:t>3</w:t>
+      </w:r>
+      <w:r>
+        <w:rPr>
+          <w:b/>
+          <w:color w:val="404040" w:themeColor="text1" w:themeTint="BF"/>
+        </w:rPr>
+        <w:t>:</w:t>
+      </w:r>
+      <w:r>
+        <w:rPr>
+          <w:color w:val="404040" w:themeColor="text1" w:themeTint="BF"/>
+        </w:rPr>
+        <w:t xml:space="preserve"> Once the build is successful, </w:t>
+      </w:r>
+      <w:r>
+        <w:rPr>
+          <w:noProof/>
+          <w:color w:val="404040" w:themeColor="text1" w:themeTint="BF"/>
+        </w:rPr>
+        <w:t>right click on the project below to ‘WindowsCEConsentForms’ called ‘</w:t>
+      </w:r>
+      <w:r>
+        <w:rPr>
+          <w:b/>
+          <w:noProof/>
+          <w:color w:val="404040" w:themeColor="text1" w:themeTint="BF"/>
+        </w:rPr>
+        <w:t>BethesdaEConsentsSetup</w:t>
+      </w:r>
+      <w:r>
+        <w:rPr>
+          <w:noProof/>
+          <w:color w:val="404040" w:themeColor="text1" w:themeTint="BF"/>
+        </w:rPr>
+        <w:t>’ and click ‘Rebuild’ to get setup files for installation.</w:t>
+      </w:r>
+    </w:p>
+    <w:p>
+      <w:pPr>
+        <w:jc w:val="center"/>
+        <w:rPr>
+          <w:noProof/>
+          <w:color w:val="404040" w:themeColor="text1" w:themeTint="BF"/>
+        </w:rPr>
+      </w:pPr>
+      <w:r>
+        <w:rPr>
+          <w:noProof/>
+          <w:color w:val="404040" w:themeColor="text1" w:themeTint="BF"/>
+        </w:rPr>
+        <w:drawing>
+          <wp:inline distT="0" distB="0" distL="0" distR="0">
+            <wp:extent cx="4067175" cy="3486150"/>
+            <wp:effectExtent l="0" t="0" r="9525" b="0"/>
+            <wp:docPr id="10" name="Picture 10"/>
+            <wp:cNvGraphicFramePr>
+              <a:graphicFrameLocks xmlns:a="http://schemas.openxmlformats.org/drawingml/2006/main" noChangeAspect="1"/>
+            </wp:cNvGraphicFramePr>
+            <a:graphic xmlns:a="http://schemas.openxmlformats.org/drawingml/2006/main">
+              <a:graphicData uri="http://schemas.openxmlformats.org/drawingml/2006/picture">
+                <pic:pic xmlns:pic="http://schemas.openxmlformats.org/drawingml/2006/picture">
+                  <pic:nvPicPr>
+                    <pic:cNvPr id="0" name="Picture 1"/>
+                    <pic:cNvPicPr>
+                      <a:picLocks noChangeAspect="1" noChangeArrowheads="1"/>
+                    </pic:cNvPicPr>
+                  </pic:nvPicPr>
+                  <pic:blipFill>
+                    <a:blip r:embed="rId13">
+                      <a:extLst>
+                        <a:ext uri="{28A0092B-C50C-407E-A947-70E740481C1C}">
+                          <a14:useLocalDpi xmlns:a14="http://schemas.microsoft.com/office/drawing/2010/main" val="0"/>
+                        </a:ext>
+                      </a:extLst>
+                    </a:blip>
+                    <a:srcRect/>
+                    <a:stretch>
+                      <a:fillRect/>
+                    </a:stretch>
+                  </pic:blipFill>
+                  <pic:spPr bwMode="auto">
+                    <a:xfrm>
+                      <a:off x="0" y="0"/>
+                      <a:ext cx="4067175" cy="3486150"/>
+                    </a:xfrm>
+                    <a:prstGeom prst="rect">
+                      <a:avLst/>
+                    </a:prstGeom>
+                    <a:noFill/>
+                    <a:ln>
+                      <a:noFill/>
+                    </a:ln>
+                  </pic:spPr>
+                </pic:pic>
+              </a:graphicData>
+            </a:graphic>
+          </wp:inline>
+        </w:drawing>
+      </w:r>
+    </w:p>
+    <w:p>
+      <w:pPr>
+        <w:rPr>
+          <w:color w:val="404040" w:themeColor="text1" w:themeTint="BF"/>
+        </w:rPr>
+      </w:pPr>
+      <w:r>
+        <w:rPr>
+          <w:b/>
+          <w:color w:val="404040" w:themeColor="text1" w:themeTint="BF"/>
+        </w:rPr>
+        <w:t xml:space="preserve">Step </w:t>
+      </w:r>
+      <w:r>
+        <w:rPr>
+          <w:b/>
+          <w:color w:val="404040" w:themeColor="text1" w:themeTint="BF"/>
+        </w:rPr>
+        <w:t xml:space="preserve">5: </w:t>
+      </w:r>
+      <w:r>
+        <w:rPr>
+          <w:color w:val="404040" w:themeColor="text1" w:themeTint="BF"/>
+        </w:rPr>
+        <w:t>Now</w:t>
+      </w:r>
+      <w:r>
+        <w:rPr>
+          <w:color w:val="404040" w:themeColor="text1" w:themeTint="BF"/>
+        </w:rPr>
+        <w:t xml:space="preserve"> in the same quick launch menu click on ‘</w:t>
+      </w:r>
+      <w:r>
+        <w:rPr>
+          <w:b/>
+          <w:color w:val="404040" w:themeColor="text1" w:themeTint="BF"/>
+        </w:rPr>
+        <w:t>Open Folder in Windows Explorer</w:t>
+      </w:r>
+      <w:r>
+        <w:rPr>
+          <w:color w:val="404040" w:themeColor="text1" w:themeTint="BF"/>
+        </w:rPr>
+        <w:t xml:space="preserve">’. It will </w:t>
+      </w:r>
+      <w:proofErr w:type="gramStart"/>
+      <w:r>
+        <w:rPr>
+          <w:color w:val="404040" w:themeColor="text1" w:themeTint="BF"/>
+        </w:rPr>
+        <w:t>explore</w:t>
+      </w:r>
+      <w:r>
+        <w:rPr>
+          <w:color w:val="404040" w:themeColor="text1" w:themeTint="BF"/>
+        </w:rPr>
+        <w:t>s</w:t>
+      </w:r>
+      <w:proofErr w:type="gramEnd"/>
+      <w:r>
+        <w:rPr>
+          <w:color w:val="404040" w:themeColor="text1" w:themeTint="BF"/>
+        </w:rPr>
+        <w:t xml:space="preserve"> the setup folder for our installer project.</w:t>
+      </w:r>
+    </w:p>
+    <w:p>
+      <w:pPr>
+        <w:rPr>
+          <w:color w:val="404040" w:themeColor="text1" w:themeTint="BF"/>
+        </w:rPr>
+      </w:pPr>
+      <w:r>
+        <w:rPr>
+          <w:b/>
+          <w:color w:val="404040" w:themeColor="text1" w:themeTint="BF"/>
+        </w:rPr>
+        <w:t xml:space="preserve">Step </w:t>
+      </w:r>
+      <w:r>
+        <w:rPr>
+          <w:b/>
+          <w:color w:val="404040" w:themeColor="text1" w:themeTint="BF"/>
+        </w:rPr>
+        <w:t>6</w:t>
+      </w:r>
+      <w:r>
+        <w:rPr>
+          <w:color w:val="404040" w:themeColor="text1" w:themeTint="BF"/>
+        </w:rPr>
+        <w:t>: Copy the setup files and bring to server where we need to deploy the application.</w:t>
+      </w:r>
+    </w:p>
+    <w:p>
+      <w:pPr>
+        <w:rPr>
+          <w:b/>
+          <w:color w:val="404040" w:themeColor="text1" w:themeTint="BF"/>
+        </w:rPr>
+      </w:pPr>
+    </w:p>
+    <w:p>
+      <w:pPr>
+        <w:rPr>
+          <w:color w:val="404040" w:themeColor="text1" w:themeTint="BF"/>
+        </w:rPr>
+      </w:pPr>
+      <w:r>
+        <w:rPr>
+          <w:b/>
+          <w:color w:val="404040" w:themeColor="text1" w:themeTint="BF"/>
+        </w:rPr>
+        <w:lastRenderedPageBreak/>
+        <w:t xml:space="preserve">Step </w:t>
+      </w:r>
+      <w:r>
+        <w:rPr>
+          <w:b/>
+          <w:color w:val="404040" w:themeColor="text1" w:themeTint="BF"/>
+        </w:rPr>
+        <w:t>7</w:t>
+      </w:r>
+      <w:r>
+        <w:rPr>
+          <w:b/>
+          <w:color w:val="404040" w:themeColor="text1" w:themeTint="BF"/>
+        </w:rPr>
+        <w:t>:</w:t>
+      </w:r>
+      <w:r>
+        <w:rPr>
+          <w:b/>
+          <w:color w:val="404040" w:themeColor="text1" w:themeTint="BF"/>
+        </w:rPr>
+        <w:t xml:space="preserve"> </w:t>
+      </w:r>
+      <w:r>
+        <w:rPr>
+          <w:color w:val="404040" w:themeColor="text1" w:themeTint="BF"/>
+        </w:rPr>
+        <w:t>No</w:t>
+      </w:r>
+      <w:r>
+        <w:rPr>
+          <w:color w:val="404040" w:themeColor="text1" w:themeTint="BF"/>
+        </w:rPr>
+        <w:t xml:space="preserve">w go to deployment server, open </w:t>
+      </w:r>
+      <w:r>
+        <w:rPr>
+          <w:b/>
+          <w:color w:val="404040" w:themeColor="text1" w:themeTint="BF"/>
+        </w:rPr>
+        <w:t>IIS</w:t>
+      </w:r>
+      <w:r>
+        <w:rPr>
+          <w:color w:val="404040" w:themeColor="text1" w:themeTint="BF"/>
+        </w:rPr>
+        <w:t xml:space="preserve"> manager. On left hand side panel select ‘</w:t>
+      </w:r>
+      <w:r>
+        <w:rPr>
+          <w:b/>
+          <w:color w:val="404040" w:themeColor="text1" w:themeTint="BF"/>
+        </w:rPr>
+        <w:t>Sites</w:t>
+      </w:r>
+      <w:r>
+        <w:rPr>
+          <w:color w:val="404040" w:themeColor="text1" w:themeTint="BF"/>
+        </w:rPr>
+        <w:t xml:space="preserve">’ and right on it and select </w:t>
+      </w:r>
+      <w:r>
+        <w:rPr>
+          <w:color w:val="404040" w:themeColor="text1" w:themeTint="BF"/>
+        </w:rPr>
+        <w:t>‘</w:t>
+      </w:r>
+      <w:r>
+        <w:rPr>
+          <w:b/>
+          <w:color w:val="404040" w:themeColor="text1" w:themeTint="BF"/>
+        </w:rPr>
+        <w:t>Add Web Site</w:t>
+      </w:r>
+      <w:r>
+        <w:rPr>
+          <w:color w:val="404040" w:themeColor="text1" w:themeTint="BF"/>
+        </w:rPr>
+        <w:t>’</w:t>
+      </w:r>
+    </w:p>
+    <w:p>
+      <w:pPr>
+        <w:rPr>
+          <w:b/>
+          <w:color w:val="404040" w:themeColor="text1" w:themeTint="BF"/>
+        </w:rPr>
+      </w:pPr>
+      <w:r>
+        <w:rPr>
+          <w:b/>
+          <w:noProof/>
+          <w:color w:val="404040" w:themeColor="text1" w:themeTint="BF"/>
+        </w:rPr>
+        <w:drawing>
+          <wp:inline distT="0" distB="0" distL="0" distR="0">
+            <wp:extent cx="5943600" cy="5229225"/>
+            <wp:effectExtent l="0" t="0" r="0" b="9525"/>
+            <wp:docPr id="7" name="Picture 7"/>
+            <wp:cNvGraphicFramePr>
+              <a:graphicFrameLocks xmlns:a="http://schemas.openxmlformats.org/drawingml/2006/main" noChangeAspect="1"/>
+            </wp:cNvGraphicFramePr>
+            <a:graphic xmlns:a="http://schemas.openxmlformats.org/drawingml/2006/main">
+              <a:graphicData uri="http://schemas.openxmlformats.org/drawingml/2006/picture">
+                <pic:pic xmlns:pic="http://schemas.openxmlformats.org/drawingml/2006/picture">
+                  <pic:nvPicPr>
+                    <pic:cNvPr id="0" name="Picture 4"/>
+                    <pic:cNvPicPr>
+                      <a:picLocks noChangeAspect="1" noChangeArrowheads="1"/>
+                    </pic:cNvPicPr>
+                  </pic:nvPicPr>
+                  <pic:blipFill>
+                    <a:blip r:embed="rId14">
+                      <a:extLst>
+                        <a:ext uri="{28A0092B-C50C-407E-A947-70E740481C1C}">
+                          <a14:useLocalDpi xmlns:a14="http://schemas.microsoft.com/office/drawing/2010/main" val="0"/>
+                        </a:ext>
+                      </a:extLst>
+                    </a:blip>
+                    <a:srcRect/>
+                    <a:stretch>
+                      <a:fillRect/>
+                    </a:stretch>
+                  </pic:blipFill>
+                  <pic:spPr bwMode="auto">
+                    <a:xfrm>
+                      <a:off x="0" y="0"/>
+                      <a:ext cx="5943600" cy="5229225"/>
+                    </a:xfrm>
+                    <a:prstGeom prst="rect">
+                      <a:avLst/>
+                    </a:prstGeom>
+                    <a:noFill/>
+                    <a:ln>
+                      <a:noFill/>
+                    </a:ln>
+                  </pic:spPr>
+                </pic:pic>
+              </a:graphicData>
+            </a:graphic>
+          </wp:inline>
+        </w:drawing>
+      </w:r>
+      <w:r>
+        <w:rPr>
+          <w:b/>
+          <w:color w:val="404040" w:themeColor="text1" w:themeTint="BF"/>
+        </w:rPr>
+        <w:t xml:space="preserve"> </w:t>
+      </w:r>
+    </w:p>
+    <w:p>
+      <w:pPr>
+        <w:rPr>
+          <w:b/>
+          <w:color w:val="404040" w:themeColor="text1" w:themeTint="BF"/>
+        </w:rPr>
+      </w:pPr>
+    </w:p>
+    <w:p>
+      <w:pPr>
+        <w:rPr>
+          <w:b/>
+          <w:color w:val="404040" w:themeColor="text1" w:themeTint="BF"/>
+        </w:rPr>
+      </w:pPr>
+      <w:r>
+        <w:rPr>
+          <w:b/>
+          <w:color w:val="404040" w:themeColor="text1" w:themeTint="BF"/>
+        </w:rPr>
+        <w:br w:type="page"/>
+      </w:r>
+    </w:p>
+    <w:p>
+      <w:pPr>
+        <w:rPr>
+          <w:color w:val="404040" w:themeColor="text1" w:themeTint="BF"/>
+        </w:rPr>
+      </w:pPr>
+      <w:r>
+        <w:rPr>
+          <w:b/>
+          <w:color w:val="404040" w:themeColor="text1" w:themeTint="BF"/>
+        </w:rPr>
+        <w:lastRenderedPageBreak/>
+        <w:t xml:space="preserve">Step </w:t>
+      </w:r>
+      <w:r>
+        <w:rPr>
+          <w:b/>
+          <w:color w:val="404040" w:themeColor="text1" w:themeTint="BF"/>
+        </w:rPr>
+        <w:t>8</w:t>
+      </w:r>
+      <w:r>
+        <w:rPr>
+          <w:b/>
+          <w:color w:val="404040" w:themeColor="text1" w:themeTint="BF"/>
+        </w:rPr>
+        <w:t>:</w:t>
+      </w:r>
+      <w:r>
+        <w:rPr>
+          <w:b/>
+          <w:color w:val="404040" w:themeColor="text1" w:themeTint="BF"/>
+        </w:rPr>
+        <w:t xml:space="preserve"> </w:t>
+      </w:r>
+      <w:r>
+        <w:rPr>
+          <w:color w:val="404040" w:themeColor="text1" w:themeTint="BF"/>
+        </w:rPr>
+        <w:t>I</w:t>
+      </w:r>
+      <w:r>
+        <w:rPr>
+          <w:color w:val="404040" w:themeColor="text1" w:themeTint="BF"/>
+        </w:rPr>
+        <w:t>t will prompt a window to configure site name, port, physical folder path, application pool and host header for your site.</w:t>
+      </w:r>
+    </w:p>
+    <w:p>
+      <w:pPr>
+        <w:rPr>
+          <w:color w:val="404040" w:themeColor="text1" w:themeTint="BF"/>
+        </w:rPr>
+      </w:pPr>
+      <w:r>
+        <w:rPr>
+          <w:color w:val="404040" w:themeColor="text1" w:themeTint="BF"/>
+        </w:rPr>
+        <w:t>Configure the settings as per your requirement.</w:t>
+      </w:r>
+    </w:p>
+    <w:p>
+      <w:pPr>
+        <w:jc w:val="center"/>
+        <w:rPr>
+          <w:color w:val="404040" w:themeColor="text1" w:themeTint="BF"/>
+        </w:rPr>
+      </w:pPr>
+      <w:r>
+        <w:rPr>
+          <w:noProof/>
+          <w:color w:val="404040" w:themeColor="text1" w:themeTint="BF"/>
+        </w:rPr>
+        <w:drawing>
+          <wp:inline distT="0" distB="0" distL="0" distR="0">
+            <wp:extent cx="4238625" cy="4191000"/>
+            <wp:effectExtent l="0" t="0" r="9525" b="0"/>
+            <wp:docPr id="8" name="Picture 8"/>
+            <wp:cNvGraphicFramePr>
+              <a:graphicFrameLocks xmlns:a="http://schemas.openxmlformats.org/drawingml/2006/main" noChangeAspect="1"/>
+            </wp:cNvGraphicFramePr>
+            <a:graphic xmlns:a="http://schemas.openxmlformats.org/drawingml/2006/main">
+              <a:graphicData uri="http://schemas.openxmlformats.org/drawingml/2006/picture">
+                <pic:pic xmlns:pic="http://schemas.openxmlformats.org/drawingml/2006/picture">
+                  <pic:nvPicPr>
+                    <pic:cNvPr id="0" name="Picture 5"/>
+                    <pic:cNvPicPr>
+                      <a:picLocks noChangeAspect="1" noChangeArrowheads="1"/>
+                    </pic:cNvPicPr>
+                  </pic:nvPicPr>
+                  <pic:blipFill>
+                    <a:blip r:embed="rId15">
+                      <a:extLst>
+                        <a:ext uri="{28A0092B-C50C-407E-A947-70E740481C1C}">
+                          <a14:useLocalDpi xmlns:a14="http://schemas.microsoft.com/office/drawing/2010/main" val="0"/>
+                        </a:ext>
+                      </a:extLst>
+                    </a:blip>
+                    <a:srcRect/>
+                    <a:stretch>
+                      <a:fillRect/>
+                    </a:stretch>
+                  </pic:blipFill>
+                  <pic:spPr bwMode="auto">
+                    <a:xfrm>
+                      <a:off x="0" y="0"/>
+                      <a:ext cx="4238625" cy="4191000"/>
+                    </a:xfrm>
+                    <a:prstGeom prst="rect">
+                      <a:avLst/>
+                    </a:prstGeom>
+                    <a:noFill/>
+                    <a:ln>
+                      <a:noFill/>
+                    </a:ln>
+                  </pic:spPr>
+                </pic:pic>
+              </a:graphicData>
+            </a:graphic>
+          </wp:inline>
+        </w:drawing>
+      </w:r>
+    </w:p>
+    <w:p>
+      <w:pPr>
+        <w:jc w:val="center"/>
+        <w:rPr>
+          <w:color w:val="404040" w:themeColor="text1" w:themeTint="BF"/>
+        </w:rPr>
+      </w:pPr>
+    </w:p>
+    <w:p>
+      <w:pPr>
+        <w:rPr>
+          <w:b/>
+          <w:color w:val="404040" w:themeColor="text1" w:themeTint="BF"/>
+        </w:rPr>
+      </w:pPr>
+      <w:r>
+        <w:rPr>
+          <w:b/>
+          <w:color w:val="404040" w:themeColor="text1" w:themeTint="BF"/>
+        </w:rPr>
+        <w:br w:type="page"/>
+      </w:r>
+    </w:p>
+    <w:p>
+      <w:pPr>
+        <w:rPr>
+          <w:color w:val="404040" w:themeColor="text1" w:themeTint="BF"/>
+        </w:rPr>
+      </w:pPr>
+      <w:r>
+        <w:rPr>
+          <w:b/>
+          <w:color w:val="404040" w:themeColor="text1" w:themeTint="BF"/>
+        </w:rPr>
+        <w:lastRenderedPageBreak/>
+        <w:t xml:space="preserve">Step </w:t>
+      </w:r>
+      <w:r>
+        <w:rPr>
+          <w:b/>
+          <w:color w:val="404040" w:themeColor="text1" w:themeTint="BF"/>
+        </w:rPr>
+        <w:t>9</w:t>
+      </w:r>
+      <w:r>
+        <w:rPr>
+          <w:b/>
+          <w:color w:val="404040" w:themeColor="text1" w:themeTint="BF"/>
+        </w:rPr>
+        <w:t>:</w:t>
+      </w:r>
+      <w:r>
+        <w:rPr>
+          <w:b/>
+          <w:color w:val="404040" w:themeColor="text1" w:themeTint="BF"/>
+        </w:rPr>
+        <w:t xml:space="preserve"> </w:t>
+      </w:r>
+      <w:r>
+        <w:rPr>
+          <w:color w:val="404040" w:themeColor="text1" w:themeTint="BF"/>
+        </w:rPr>
+        <w:t xml:space="preserve">Now </w:t>
+      </w:r>
+      <w:r>
+        <w:rPr>
+          <w:color w:val="404040" w:themeColor="text1" w:themeTint="BF"/>
+        </w:rPr>
+        <w:t>run the installation setup file with administrative privileges.</w:t>
+      </w:r>
+    </w:p>
+    <w:p>
+      <w:pPr>
+        <w:rPr>
+          <w:color w:val="404040" w:themeColor="text1" w:themeTint="BF"/>
+        </w:rPr>
+      </w:pPr>
+      <w:r>
+        <w:rPr>
+          <w:noProof/>
+          <w:color w:val="404040" w:themeColor="text1" w:themeTint="BF"/>
+        </w:rPr>
+        <w:drawing>
+          <wp:inline distT="0" distB="0" distL="0" distR="0">
+            <wp:extent cx="5934075" cy="4543425"/>
+            <wp:effectExtent l="0" t="0" r="9525" b="9525"/>
+            <wp:docPr id="11" name="Picture 11"/>
+            <wp:cNvGraphicFramePr>
+              <a:graphicFrameLocks xmlns:a="http://schemas.openxmlformats.org/drawingml/2006/main" noChangeAspect="1"/>
+            </wp:cNvGraphicFramePr>
+            <a:graphic xmlns:a="http://schemas.openxmlformats.org/drawingml/2006/main">
+              <a:graphicData uri="http://schemas.openxmlformats.org/drawingml/2006/picture">
+                <pic:pic xmlns:pic="http://schemas.openxmlformats.org/drawingml/2006/picture">
+                  <pic:nvPicPr>
+                    <pic:cNvPr id="0" name="Picture 2"/>
+                    <pic:cNvPicPr>
+                      <a:picLocks noChangeAspect="1" noChangeArrowheads="1"/>
+                    </pic:cNvPicPr>
+                  </pic:nvPicPr>
+                  <pic:blipFill>
+                    <a:blip r:embed="rId16">
+                      <a:extLst>
+                        <a:ext uri="{28A0092B-C50C-407E-A947-70E740481C1C}">
+                          <a14:useLocalDpi xmlns:a14="http://schemas.microsoft.com/office/drawing/2010/main" val="0"/>
+                        </a:ext>
+                      </a:extLst>
+                    </a:blip>
+                    <a:srcRect/>
+                    <a:stretch>
+                      <a:fillRect/>
+                    </a:stretch>
+                  </pic:blipFill>
+                  <pic:spPr bwMode="auto">
+                    <a:xfrm>
+                      <a:off x="0" y="0"/>
+                      <a:ext cx="5934075" cy="4543425"/>
+                    </a:xfrm>
+                    <a:prstGeom prst="rect">
+                      <a:avLst/>
+                    </a:prstGeom>
+                    <a:noFill/>
+                    <a:ln>
+                      <a:noFill/>
+                    </a:ln>
+                  </pic:spPr>
+                </pic:pic>
+              </a:graphicData>
+            </a:graphic>
+          </wp:inline>
+        </w:drawing>
+      </w:r>
+    </w:p>
+    <w:p>
+      <w:pPr>
+        <w:rPr>
+          <w:b/>
+          <w:color w:val="404040" w:themeColor="text1" w:themeTint="BF"/>
+        </w:rPr>
+      </w:pPr>
+      <w:r>
+        <w:rPr>
+          <w:b/>
+          <w:color w:val="404040" w:themeColor="text1" w:themeTint="BF"/>
+        </w:rPr>
+        <w:br w:type="page"/>
+      </w:r>
+    </w:p>
+    <w:p>
+      <w:pPr>
+        <w:rPr>
+          <w:color w:val="404040" w:themeColor="text1" w:themeTint="BF"/>
+        </w:rPr>
+      </w:pPr>
+      <w:r>
+        <w:rPr>
+          <w:b/>
+          <w:color w:val="404040" w:themeColor="text1" w:themeTint="BF"/>
+        </w:rPr>
+        <w:lastRenderedPageBreak/>
+        <w:t xml:space="preserve">Step </w:t>
+      </w:r>
+      <w:r>
+        <w:rPr>
+          <w:b/>
+          <w:color w:val="404040" w:themeColor="text1" w:themeTint="BF"/>
+        </w:rPr>
+        <w:t>1</w:t>
+      </w:r>
+      <w:r>
+        <w:rPr>
+          <w:b/>
+          <w:color w:val="404040" w:themeColor="text1" w:themeTint="BF"/>
+        </w:rPr>
+        <w:t xml:space="preserve">0: </w:t>
+      </w:r>
+      <w:r>
+        <w:rPr>
+          <w:color w:val="404040" w:themeColor="text1" w:themeTint="BF"/>
+        </w:rPr>
+        <w:t>Click next for site configuration screen.</w:t>
+      </w:r>
+    </w:p>
+    <w:p>
+      <w:pPr>
+        <w:rPr>
+          <w:b/>
+          <w:color w:val="404040" w:themeColor="text1" w:themeTint="BF"/>
+        </w:rPr>
+      </w:pPr>
+      <w:r>
+        <w:rPr>
+          <w:noProof/>
+        </w:rPr>
+        <w:drawing>
+          <wp:inline distT="0" distB="0" distL="0" distR="0" wp14:anchorId="3CF1481F" wp14:editId="39EE4400">
+            <wp:extent cx="4791075" cy="3876675"/>
+            <wp:effectExtent l="0" t="0" r="9525" b="9525"/>
+            <wp:docPr id="12" name="Picture 12"/>
+            <wp:cNvGraphicFramePr>
+              <a:graphicFrameLocks xmlns:a="http://schemas.openxmlformats.org/drawingml/2006/main" noChangeAspect="1"/>
+            </wp:cNvGraphicFramePr>
+            <a:graphic xmlns:a="http://schemas.openxmlformats.org/drawingml/2006/main">
+              <a:graphicData uri="http://schemas.openxmlformats.org/drawingml/2006/picture">
+                <pic:pic xmlns:pic="http://schemas.openxmlformats.org/drawingml/2006/picture">
+                  <pic:nvPicPr>
+                    <pic:cNvPr id="0" name=""/>
+                    <pic:cNvPicPr/>
+                  </pic:nvPicPr>
+                  <pic:blipFill>
+                    <a:blip r:embed="rId17"/>
+                    <a:stretch>
+                      <a:fillRect/>
+                    </a:stretch>
+                  </pic:blipFill>
+                  <pic:spPr>
+                    <a:xfrm>
+                      <a:off x="0" y="0"/>
+                      <a:ext cx="4791075" cy="3876675"/>
+                    </a:xfrm>
+                    <a:prstGeom prst="rect">
+                      <a:avLst/>
+                    </a:prstGeom>
+                  </pic:spPr>
+                </pic:pic>
+              </a:graphicData>
+            </a:graphic>
+          </wp:inline>
+        </w:drawing>
+      </w:r>
+    </w:p>
+    <w:p>
+      <w:pPr>
+        <w:rPr>
+          <w:color w:val="404040" w:themeColor="text1" w:themeTint="BF"/>
+        </w:rPr>
+      </w:pPr>
+      <w:r>
+        <w:rPr>
+          <w:color w:val="404040" w:themeColor="text1" w:themeTint="BF"/>
+        </w:rPr>
+        <w:t xml:space="preserve">Remove ‘Virtual Directory’ configuration in installer wizard and press </w:t>
+      </w:r>
+      <w:r>
+        <w:rPr>
+          <w:color w:val="404040" w:themeColor="text1" w:themeTint="BF"/>
+        </w:rPr>
+        <w:t>‘next’</w:t>
+      </w:r>
+      <w:r>
+        <w:rPr>
+          <w:color w:val="404040" w:themeColor="text1" w:themeTint="BF"/>
+        </w:rPr>
+        <w:t xml:space="preserve"> again.</w:t>
+      </w:r>
+    </w:p>
+    <w:p>
+      <w:pPr>
+        <w:rPr>
+          <w:b/>
+          <w:color w:val="404040" w:themeColor="text1" w:themeTint="BF"/>
+        </w:rPr>
+      </w:pPr>
+      <w:r>
+        <w:rPr>
+          <w:b/>
+          <w:color w:val="404040" w:themeColor="text1" w:themeTint="BF"/>
+        </w:rPr>
+        <w:br w:type="page"/>
+      </w:r>
+    </w:p>
+    <w:p>
+      <w:pPr>
+        <w:rPr>
+          <w:color w:val="404040" w:themeColor="text1" w:themeTint="BF"/>
+        </w:rPr>
+      </w:pPr>
+      <w:r>
+        <w:rPr>
+          <w:b/>
+          <w:color w:val="404040" w:themeColor="text1" w:themeTint="BF"/>
+        </w:rPr>
+        <w:lastRenderedPageBreak/>
+        <w:t xml:space="preserve">Step </w:t>
+      </w:r>
+      <w:r>
+        <w:rPr>
+          <w:b/>
+          <w:color w:val="404040" w:themeColor="text1" w:themeTint="BF"/>
+        </w:rPr>
+        <w:t>1</w:t>
+      </w:r>
+      <w:r>
+        <w:rPr>
+          <w:b/>
+          <w:color w:val="404040" w:themeColor="text1" w:themeTint="BF"/>
+        </w:rPr>
+        <w:t xml:space="preserve">1: </w:t>
+      </w:r>
+      <w:r>
+        <w:rPr>
+          <w:color w:val="404040" w:themeColor="text1" w:themeTint="BF"/>
+        </w:rPr>
+        <w:t>Click on Next on confirmation wizard.</w:t>
+      </w:r>
+    </w:p>
+    <w:p>
+      <w:pPr>
+        <w:rPr>
+          <w:b/>
+          <w:color w:val="404040" w:themeColor="text1" w:themeTint="BF"/>
+        </w:rPr>
+      </w:pPr>
+      <w:r>
+        <w:rPr>
+          <w:noProof/>
+        </w:rPr>
+        <w:drawing>
+          <wp:inline distT="0" distB="0" distL="0" distR="0" wp14:anchorId="7B033990" wp14:editId="13C41B78">
+            <wp:extent cx="4791075" cy="3876675"/>
+            <wp:effectExtent l="0" t="0" r="9525" b="9525"/>
+            <wp:docPr id="13" name="Picture 13"/>
+            <wp:cNvGraphicFramePr>
+              <a:graphicFrameLocks xmlns:a="http://schemas.openxmlformats.org/drawingml/2006/main" noChangeAspect="1"/>
+            </wp:cNvGraphicFramePr>
+            <a:graphic xmlns:a="http://schemas.openxmlformats.org/drawingml/2006/main">
+              <a:graphicData uri="http://schemas.openxmlformats.org/drawingml/2006/picture">
+                <pic:pic xmlns:pic="http://schemas.openxmlformats.org/drawingml/2006/picture">
+                  <pic:nvPicPr>
+                    <pic:cNvPr id="0" name=""/>
+                    <pic:cNvPicPr/>
+                  </pic:nvPicPr>
+                  <pic:blipFill>
+                    <a:blip r:embed="rId18"/>
+                    <a:stretch>
+                      <a:fillRect/>
+                    </a:stretch>
+                  </pic:blipFill>
+                  <pic:spPr>
+                    <a:xfrm>
+                      <a:off x="0" y="0"/>
+                      <a:ext cx="4791075" cy="3876675"/>
+                    </a:xfrm>
+                    <a:prstGeom prst="rect">
+                      <a:avLst/>
+                    </a:prstGeom>
+                  </pic:spPr>
+                </pic:pic>
+              </a:graphicData>
+            </a:graphic>
+          </wp:inline>
+        </w:drawing>
+      </w:r>
+    </w:p>
+    <w:p>
+      <w:pPr>
+        <w:rPr>
+          <w:color w:val="404040" w:themeColor="text1" w:themeTint="BF"/>
+        </w:rPr>
+      </w:pPr>
+      <w:r>
+        <w:rPr>
+          <w:color w:val="404040" w:themeColor="text1" w:themeTint="BF"/>
+        </w:rPr>
+        <w:t>It will deploy the web application pages into the virtual directory.</w:t>
+      </w:r>
+    </w:p>
+    <w:p>
+      <w:pPr>
+        <w:rPr>
+          <w:color w:val="404040" w:themeColor="text1" w:themeTint="BF"/>
+        </w:rPr>
+      </w:pPr>
+      <w:r>
+        <w:rPr>
+          <w:b/>
+          <w:color w:val="404040" w:themeColor="text1" w:themeTint="BF"/>
+        </w:rPr>
+        <w:t xml:space="preserve">Step </w:t>
+      </w:r>
+      <w:r>
+        <w:rPr>
+          <w:b/>
+          <w:color w:val="404040" w:themeColor="text1" w:themeTint="BF"/>
+        </w:rPr>
+        <w:t>10</w:t>
+      </w:r>
+      <w:r>
+        <w:rPr>
+          <w:b/>
+          <w:color w:val="404040" w:themeColor="text1" w:themeTint="BF"/>
+        </w:rPr>
+        <w:t>:</w:t>
+      </w:r>
+      <w:r>
+        <w:rPr>
+          <w:b/>
+          <w:color w:val="404040" w:themeColor="text1" w:themeTint="BF"/>
+        </w:rPr>
+        <w:t xml:space="preserve"> </w:t>
+      </w:r>
+      <w:r>
+        <w:rPr>
+          <w:color w:val="404040" w:themeColor="text1" w:themeTint="BF"/>
+        </w:rPr>
+        <w:t>Now</w:t>
+      </w:r>
+      <w:r>
+        <w:rPr>
+          <w:b/>
+          <w:color w:val="404040" w:themeColor="text1" w:themeTint="BF"/>
+        </w:rPr>
+        <w:t xml:space="preserve"> </w:t>
+      </w:r>
+      <w:r>
+        <w:rPr>
+          <w:color w:val="404040" w:themeColor="text1" w:themeTint="BF"/>
+        </w:rPr>
+        <w:t>s</w:t>
+      </w:r>
+      <w:r>
+        <w:rPr>
+          <w:color w:val="404040" w:themeColor="text1" w:themeTint="BF"/>
+        </w:rPr>
+        <w:t xml:space="preserve">tart </w:t>
+      </w:r>
+      <w:r>
+        <w:rPr>
+          <w:color w:val="404040" w:themeColor="text1" w:themeTint="BF"/>
+        </w:rPr>
+        <w:t xml:space="preserve">your configured web application in IIS. </w:t>
+      </w:r>
+    </w:p>
+    <w:p>
+      <w:pPr>
+        <w:rPr>
+          <w:color w:val="404040" w:themeColor="text1" w:themeTint="BF"/>
+        </w:rPr>
+      </w:pPr>
+      <w:r>
+        <w:rPr>
+          <w:color w:val="404040" w:themeColor="text1" w:themeTint="BF"/>
+        </w:rPr>
+        <w:br w:type="page"/>
+      </w:r>
+    </w:p>
+    <w:p>
+      <w:pPr>
+        <w:rPr>
+          <w:b/>
+          <w:color w:val="404040" w:themeColor="text1" w:themeTint="BF"/>
+          <w:sz w:val="24"/>
+        </w:rPr>
+      </w:pPr>
+      <w:r>
+        <w:rPr>
+          <w:b/>
+          <w:color w:val="404040" w:themeColor="text1" w:themeTint="BF"/>
+          <w:sz w:val="24"/>
+        </w:rPr>
+        <w:lastRenderedPageBreak/>
+        <w:t>Deployment steps for Bethesda E-Consent WCF Application:</w:t>
+      </w:r>
+    </w:p>
+    <w:p>
+      <w:pPr>
+        <w:rPr>
+          <w:color w:val="404040" w:themeColor="text1" w:themeTint="BF"/>
+        </w:rPr>
+      </w:pPr>
+      <w:r>
+        <w:rPr>
+          <w:b/>
+          <w:color w:val="404040" w:themeColor="text1" w:themeTint="BF"/>
+        </w:rPr>
+        <w:t xml:space="preserve">Step </w:t>
+      </w:r>
+      <w:r>
+        <w:rPr>
+          <w:b/>
+          <w:color w:val="404040" w:themeColor="text1" w:themeTint="BF"/>
+        </w:rPr>
+        <w:t>1</w:t>
+      </w:r>
+      <w:r>
+        <w:rPr>
+          <w:b/>
+          <w:color w:val="404040" w:themeColor="text1" w:themeTint="BF"/>
+        </w:rPr>
+        <w:t>:</w:t>
+      </w:r>
+      <w:r>
+        <w:rPr>
+          <w:b/>
+          <w:color w:val="404040" w:themeColor="text1" w:themeTint="BF"/>
+        </w:rPr>
+        <w:t xml:space="preserve"> </w:t>
+      </w:r>
+      <w:r>
+        <w:rPr>
+          <w:color w:val="404040" w:themeColor="text1" w:themeTint="BF"/>
+        </w:rPr>
+        <w:t>Go to dev1 server and navigate to the folder</w:t>
+      </w:r>
+    </w:p>
+    <w:p>
+      <w:pPr>
+        <w:rPr>
+          <w:color w:val="404040" w:themeColor="text1" w:themeTint="BF"/>
+        </w:rPr>
+      </w:pPr>
+      <w:r>
+        <w:rPr>
+          <w:color w:val="404040" w:themeColor="text1" w:themeTint="BF"/>
+        </w:rPr>
+        <w:t xml:space="preserve"> “</w:t>
+      </w:r>
+      <w:r>
+        <w:rPr>
+          <w:b/>
+          <w:color w:val="404040" w:themeColor="text1" w:themeTint="BF"/>
+          <w:sz w:val="20"/>
+        </w:rPr>
+        <w:t>C:\Software\</w:t>
+      </w:r>
+      <w:proofErr w:type="spellStart"/>
+      <w:r>
+        <w:rPr>
+          <w:b/>
+          <w:color w:val="404040" w:themeColor="text1" w:themeTint="BF"/>
+          <w:sz w:val="20"/>
+        </w:rPr>
+        <w:t>Santhosh</w:t>
+      </w:r>
+      <w:proofErr w:type="spellEnd"/>
+      <w:r>
+        <w:rPr>
+          <w:b/>
+          <w:color w:val="404040" w:themeColor="text1" w:themeTint="BF"/>
+          <w:sz w:val="20"/>
+        </w:rPr>
+        <w:t>\</w:t>
+      </w:r>
+      <w:proofErr w:type="spellStart"/>
+      <w:r>
+        <w:rPr>
+          <w:b/>
+          <w:color w:val="404040" w:themeColor="text1" w:themeTint="BF"/>
+          <w:sz w:val="20"/>
+        </w:rPr>
+        <w:t>BethesdaConsentFormWCFSvc</w:t>
+      </w:r>
+      <w:proofErr w:type="spellEnd"/>
+      <w:r>
+        <w:rPr>
+          <w:color w:val="404040" w:themeColor="text1" w:themeTint="BF"/>
+        </w:rPr>
+        <w:t>” and open the “</w:t>
+      </w:r>
+      <w:proofErr w:type="spellStart"/>
+      <w:r>
+        <w:rPr>
+          <w:b/>
+          <w:color w:val="404040" w:themeColor="text1" w:themeTint="BF"/>
+          <w:sz w:val="20"/>
+        </w:rPr>
+        <w:t>BethesdaConsentFormWCFSvc</w:t>
+      </w:r>
+      <w:proofErr w:type="spellEnd"/>
+      <w:r>
+        <w:rPr>
+          <w:color w:val="404040" w:themeColor="text1" w:themeTint="BF"/>
+        </w:rPr>
+        <w:t>” solution using visual studio.</w:t>
+      </w:r>
+    </w:p>
+    <w:p>
+      <w:pPr>
+        <w:rPr>
+          <w:color w:val="404040" w:themeColor="text1" w:themeTint="BF"/>
+        </w:rPr>
+      </w:pPr>
+      <w:r>
+        <w:rPr>
+          <w:color w:val="404040" w:themeColor="text1" w:themeTint="BF"/>
+        </w:rPr>
+        <w:t>For WCF service application installer check the project called ‘</w:t>
+      </w:r>
+      <w:proofErr w:type="spellStart"/>
+      <w:r>
+        <w:rPr>
+          <w:b/>
+          <w:color w:val="404040" w:themeColor="text1" w:themeTint="BF"/>
+        </w:rPr>
+        <w:t>BethesdaConsentFormWCFSvcSetup</w:t>
+      </w:r>
+      <w:proofErr w:type="spellEnd"/>
+      <w:r>
+        <w:rPr>
+          <w:color w:val="404040" w:themeColor="text1" w:themeTint="BF"/>
+        </w:rPr>
+        <w:t>’</w:t>
+      </w:r>
+    </w:p>
+    <w:p>
+      <w:pPr>
+        <w:rPr>
+          <w:color w:val="404040" w:themeColor="text1" w:themeTint="BF"/>
+        </w:rPr>
+      </w:pPr>
+      <w:r>
+        <w:rPr>
+          <w:b/>
+          <w:color w:val="404040" w:themeColor="text1" w:themeTint="BF"/>
+        </w:rPr>
+        <w:t>Step 2</w:t>
+      </w:r>
+      <w:r>
+        <w:rPr>
+          <w:color w:val="404040" w:themeColor="text1" w:themeTint="BF"/>
+        </w:rPr>
+        <w:t xml:space="preserve">: Repeat step 2 to </w:t>
+      </w:r>
+      <w:r>
+        <w:rPr>
+          <w:color w:val="404040" w:themeColor="text1" w:themeTint="BF"/>
+        </w:rPr>
+        <w:t>10</w:t>
+      </w:r>
+      <w:r>
+        <w:rPr>
+          <w:color w:val="404040" w:themeColor="text1" w:themeTint="BF"/>
+        </w:rPr>
+        <w:t xml:space="preserve"> from the above to deploy the WCF service application.</w:t>
+      </w:r>
+    </w:p>
+    <w:p>
+      <w:pPr>
+        <w:rPr>
+          <w:b/>
+          <w:color w:val="404040" w:themeColor="text1" w:themeTint="BF"/>
+          <w:sz w:val="24"/>
+        </w:rPr>
+      </w:pPr>
+    </w:p>
+    <w:p>
+      <w:pPr>
+        <w:rPr>
+          <w:b/>
+          <w:color w:val="404040" w:themeColor="text1" w:themeTint="BF"/>
+          <w:sz w:val="24"/>
+        </w:rPr>
+      </w:pPr>
+      <w:r>
+        <w:rPr>
+          <w:b/>
+          <w:color w:val="404040" w:themeColor="text1" w:themeTint="BF"/>
+          <w:sz w:val="24"/>
+        </w:rPr>
+        <w:t xml:space="preserve">Deployment steps for </w:t>
+      </w:r>
+      <w:proofErr w:type="spellStart"/>
+      <w:r>
+        <w:rPr>
+          <w:b/>
+          <w:color w:val="404040" w:themeColor="text1" w:themeTint="BF"/>
+          <w:sz w:val="24"/>
+        </w:rPr>
+        <w:t>Muhimbi</w:t>
+      </w:r>
+      <w:proofErr w:type="spellEnd"/>
+      <w:r>
+        <w:rPr>
+          <w:b/>
+          <w:color w:val="404040" w:themeColor="text1" w:themeTint="BF"/>
+          <w:sz w:val="24"/>
+        </w:rPr>
+        <w:t xml:space="preserve"> PDF conversion utility</w:t>
+      </w:r>
+      <w:r>
+        <w:rPr>
+          <w:b/>
+          <w:color w:val="404040" w:themeColor="text1" w:themeTint="BF"/>
+          <w:sz w:val="24"/>
+        </w:rPr>
+        <w:t>:</w:t>
+      </w:r>
+    </w:p>
+    <w:p>
+      <w:pPr>
+        <w:rPr>
+          <w:color w:val="404040" w:themeColor="text1" w:themeTint="BF"/>
+        </w:rPr>
+      </w:pPr>
+      <w:r>
+        <w:rPr>
+          <w:b/>
+          <w:color w:val="404040" w:themeColor="text1" w:themeTint="BF"/>
+        </w:rPr>
+        <w:t xml:space="preserve">Step </w:t>
+      </w:r>
+      <w:r>
+        <w:rPr>
+          <w:b/>
+          <w:color w:val="404040" w:themeColor="text1" w:themeTint="BF"/>
+        </w:rPr>
+        <w:t>1</w:t>
+      </w:r>
+      <w:r>
+        <w:rPr>
+          <w:b/>
+          <w:color w:val="404040" w:themeColor="text1" w:themeTint="BF"/>
+        </w:rPr>
+        <w:t>:</w:t>
+      </w:r>
+      <w:r>
+        <w:rPr>
+          <w:b/>
+          <w:color w:val="404040" w:themeColor="text1" w:themeTint="BF"/>
+        </w:rPr>
+        <w:t xml:space="preserve"> </w:t>
+      </w:r>
+      <w:r>
+        <w:rPr>
+          <w:color w:val="404040" w:themeColor="text1" w:themeTint="BF"/>
+        </w:rPr>
+        <w:t>D</w:t>
+      </w:r>
+      <w:r>
+        <w:rPr>
+          <w:color w:val="404040" w:themeColor="text1" w:themeTint="BF"/>
+        </w:rPr>
+        <w:t xml:space="preserve">ownload the installer from </w:t>
+      </w:r>
+      <w:proofErr w:type="spellStart"/>
+      <w:r>
+        <w:rPr>
+          <w:color w:val="404040" w:themeColor="text1" w:themeTint="BF"/>
+        </w:rPr>
+        <w:t>Muhimbi</w:t>
+      </w:r>
+      <w:proofErr w:type="spellEnd"/>
+      <w:r>
+        <w:rPr>
+          <w:color w:val="404040" w:themeColor="text1" w:themeTint="BF"/>
+        </w:rPr>
+        <w:t xml:space="preserve"> authorized site location and places it to the deployment server for installation.</w:t>
+      </w:r>
+    </w:p>
+    <w:p>
+      <w:pPr>
+        <w:rPr>
+          <w:color w:val="404040" w:themeColor="text1" w:themeTint="BF"/>
+        </w:rPr>
+      </w:pPr>
+      <w:r>
+        <w:rPr>
+          <w:b/>
+          <w:color w:val="404040" w:themeColor="text1" w:themeTint="BF"/>
+        </w:rPr>
+        <w:t xml:space="preserve">Step </w:t>
+      </w:r>
+      <w:r>
+        <w:rPr>
+          <w:b/>
+          <w:color w:val="404040" w:themeColor="text1" w:themeTint="BF"/>
+        </w:rPr>
+        <w:t xml:space="preserve">2: </w:t>
+      </w:r>
+      <w:r>
+        <w:rPr>
+          <w:color w:val="404040" w:themeColor="text1" w:themeTint="BF"/>
+        </w:rPr>
+        <w:t>Run the application by clicking on the setup file.</w:t>
+      </w:r>
+    </w:p>
+    <w:p>
+      <w:pPr>
+        <w:rPr>
+          <w:color w:val="404040" w:themeColor="text1" w:themeTint="BF"/>
+        </w:rPr>
+      </w:pPr>
+      <w:r>
+        <w:rPr>
+          <w:noProof/>
+          <w:color w:val="404040" w:themeColor="text1" w:themeTint="BF"/>
+        </w:rPr>
+        <w:drawing>
+          <wp:inline distT="0" distB="0" distL="0" distR="0">
+            <wp:extent cx="5934075" cy="4210050"/>
+            <wp:effectExtent l="0" t="0" r="9525" b="0"/>
+            <wp:docPr id="14" name="Picture 14"/>
+            <wp:cNvGraphicFramePr>
+              <a:graphicFrameLocks xmlns:a="http://schemas.openxmlformats.org/drawingml/2006/main" noChangeAspect="1"/>
+            </wp:cNvGraphicFramePr>
+            <a:graphic xmlns:a="http://schemas.openxmlformats.org/drawingml/2006/main">
+              <a:graphicData uri="http://schemas.openxmlformats.org/drawingml/2006/picture">
+                <pic:pic xmlns:pic="http://schemas.openxmlformats.org/drawingml/2006/picture">
+                  <pic:nvPicPr>
+                    <pic:cNvPr id="0" name="Picture 3"/>
+                    <pic:cNvPicPr>
+                      <a:picLocks noChangeAspect="1" noChangeArrowheads="1"/>
+                    </pic:cNvPicPr>
+                  </pic:nvPicPr>
+                  <pic:blipFill>
+                    <a:blip r:embed="rId19">
+                      <a:extLst>
+                        <a:ext uri="{28A0092B-C50C-407E-A947-70E740481C1C}">
+                          <a14:useLocalDpi xmlns:a14="http://schemas.microsoft.com/office/drawing/2010/main" val="0"/>
+                        </a:ext>
+                      </a:extLst>
+                    </a:blip>
+                    <a:srcRect/>
+                    <a:stretch>
+                      <a:fillRect/>
+                    </a:stretch>
+                  </pic:blipFill>
+                  <pic:spPr bwMode="auto">
+                    <a:xfrm>
+                      <a:off x="0" y="0"/>
+                      <a:ext cx="5934075" cy="4210050"/>
+                    </a:xfrm>
+                    <a:prstGeom prst="rect">
+                      <a:avLst/>
+                    </a:prstGeom>
+                    <a:noFill/>
+                    <a:ln>
+                      <a:noFill/>
+                    </a:ln>
+                  </pic:spPr>
+                </pic:pic>
+              </a:graphicData>
+            </a:graphic>
+          </wp:inline>
+        </w:drawing>
+      </w:r>
+    </w:p>
+    <w:p>
+      <w:pPr>
+        <w:rPr>
+          <w:color w:val="404040" w:themeColor="text1" w:themeTint="BF"/>
+        </w:rPr>
+      </w:pPr>
+      <w:r>
+        <w:rPr>
+          <w:b/>
+          <w:color w:val="404040" w:themeColor="text1" w:themeTint="BF"/>
+        </w:rPr>
+        <w:t>Step 3</w:t>
+      </w:r>
+      <w:r>
+        <w:rPr>
+          <w:color w:val="404040" w:themeColor="text1" w:themeTint="BF"/>
+        </w:rPr>
+        <w:t>: Click ‘Next’ for continue the wizard.</w:t>
+      </w:r>
+    </w:p>
+    <w:p>
+      <w:pPr>
+        <w:rPr>
+          <w:color w:val="404040" w:themeColor="text1" w:themeTint="BF"/>
+        </w:rPr>
+      </w:pPr>
+      <w:r>
+        <w:rPr>
+          <w:b/>
+          <w:color w:val="404040" w:themeColor="text1" w:themeTint="BF"/>
+        </w:rPr>
+        <w:lastRenderedPageBreak/>
+        <w:t>Step 4</w:t>
+      </w:r>
+      <w:r>
+        <w:rPr>
+          <w:color w:val="404040" w:themeColor="text1" w:themeTint="BF"/>
+        </w:rPr>
+        <w:t>:</w:t>
+      </w:r>
+      <w:r>
+        <w:rPr>
+          <w:color w:val="404040" w:themeColor="text1" w:themeTint="BF"/>
+        </w:rPr>
+        <w:t xml:space="preserve"> Select the installation path and then select ‘Next’</w:t>
+      </w:r>
+    </w:p>
+    <w:p>
+      <w:pPr>
+        <w:jc w:val="center"/>
+        <w:rPr>
+          <w:color w:val="404040" w:themeColor="text1" w:themeTint="BF"/>
+        </w:rPr>
+      </w:pPr>
+      <w:r>
+        <w:rPr>
+          <w:noProof/>
+        </w:rPr>
+        <w:drawing>
+          <wp:inline distT="0" distB="0" distL="0" distR="0" wp14:anchorId="1FF9511D" wp14:editId="17936037">
+            <wp:extent cx="4791075" cy="3876675"/>
+            <wp:effectExtent l="0" t="0" r="9525" b="9525"/>
+            <wp:docPr id="15" name="Picture 15"/>
+            <wp:cNvGraphicFramePr>
+              <a:graphicFrameLocks xmlns:a="http://schemas.openxmlformats.org/drawingml/2006/main" noChangeAspect="1"/>
+            </wp:cNvGraphicFramePr>
+            <a:graphic xmlns:a="http://schemas.openxmlformats.org/drawingml/2006/main">
+              <a:graphicData uri="http://schemas.openxmlformats.org/drawingml/2006/picture">
+                <pic:pic xmlns:pic="http://schemas.openxmlformats.org/drawingml/2006/picture">
+                  <pic:nvPicPr>
+                    <pic:cNvPr id="0" name=""/>
+                    <pic:cNvPicPr/>
+                  </pic:nvPicPr>
+                  <pic:blipFill>
+                    <a:blip r:embed="rId20"/>
+                    <a:stretch>
+                      <a:fillRect/>
+                    </a:stretch>
+                  </pic:blipFill>
+                  <pic:spPr>
+                    <a:xfrm>
+                      <a:off x="0" y="0"/>
+                      <a:ext cx="4791075" cy="3876675"/>
+                    </a:xfrm>
+                    <a:prstGeom prst="rect">
+                      <a:avLst/>
+                    </a:prstGeom>
+                  </pic:spPr>
+                </pic:pic>
+              </a:graphicData>
+            </a:graphic>
+          </wp:inline>
+        </w:drawing>
+      </w:r>
+    </w:p>
+    <w:p>
+      <w:pPr>
+        <w:rPr>
+          <w:b/>
+          <w:color w:val="404040" w:themeColor="text1" w:themeTint="BF"/>
+        </w:rPr>
+      </w:pPr>
+      <w:r>
+        <w:rPr>
+          <w:b/>
+          <w:color w:val="404040" w:themeColor="text1" w:themeTint="BF"/>
+        </w:rPr>
+        <w:br w:type="page"/>
+      </w:r>
+    </w:p>
+    <w:p>
+      <w:pPr>
+        <w:rPr>
+          <w:color w:val="404040" w:themeColor="text1" w:themeTint="BF"/>
+        </w:rPr>
+      </w:pPr>
+      <w:r>
+        <w:rPr>
+          <w:b/>
+          <w:color w:val="404040" w:themeColor="text1" w:themeTint="BF"/>
+        </w:rPr>
+        <w:lastRenderedPageBreak/>
+        <w:t>Step 5</w:t>
+      </w:r>
+      <w:r>
+        <w:rPr>
+          <w:color w:val="404040" w:themeColor="text1" w:themeTint="BF"/>
+        </w:rPr>
+        <w:t xml:space="preserve">: </w:t>
+      </w:r>
+      <w:r>
+        <w:rPr>
+          <w:color w:val="404040" w:themeColor="text1" w:themeTint="BF"/>
+        </w:rPr>
+        <w:t>It will installs the required service files in to the server.</w:t>
+      </w:r>
+      <w:r>
+        <w:rPr>
+          <w:color w:val="404040" w:themeColor="text1" w:themeTint="BF"/>
+        </w:rPr>
+        <w:t xml:space="preserve">  After this it will prompt for credentials to run the service with the given privileges. </w:t>
+      </w:r>
+    </w:p>
+    <w:p>
+      <w:pPr>
+        <w:rPr>
+          <w:color w:val="404040" w:themeColor="text1" w:themeTint="BF"/>
+        </w:rPr>
+      </w:pPr>
+      <w:r>
+        <w:rPr>
+          <w:noProof/>
+        </w:rPr>
+        <w:drawing>
+          <wp:inline distT="0" distB="0" distL="0" distR="0" wp14:anchorId="1BADA231" wp14:editId="3961F341">
+            <wp:extent cx="4791075" cy="3876675"/>
+            <wp:effectExtent l="0" t="0" r="9525" b="9525"/>
+            <wp:docPr id="16" name="Picture 16"/>
+            <wp:cNvGraphicFramePr>
+              <a:graphicFrameLocks xmlns:a="http://schemas.openxmlformats.org/drawingml/2006/main" noChangeAspect="1"/>
+            </wp:cNvGraphicFramePr>
+            <a:graphic xmlns:a="http://schemas.openxmlformats.org/drawingml/2006/main">
+              <a:graphicData uri="http://schemas.openxmlformats.org/drawingml/2006/picture">
+                <pic:pic xmlns:pic="http://schemas.openxmlformats.org/drawingml/2006/picture">
+                  <pic:nvPicPr>
+                    <pic:cNvPr id="0" name=""/>
+                    <pic:cNvPicPr/>
+                  </pic:nvPicPr>
+                  <pic:blipFill>
+                    <a:blip r:embed="rId21"/>
+                    <a:stretch>
+                      <a:fillRect/>
+                    </a:stretch>
+                  </pic:blipFill>
+                  <pic:spPr>
+                    <a:xfrm>
+                      <a:off x="0" y="0"/>
+                      <a:ext cx="4791075" cy="3876675"/>
+                    </a:xfrm>
+                    <a:prstGeom prst="rect">
+                      <a:avLst/>
+                    </a:prstGeom>
+                  </pic:spPr>
+                </pic:pic>
+              </a:graphicData>
+            </a:graphic>
+          </wp:inline>
+        </w:drawing>
+      </w:r>
+    </w:p>
+    <w:p>
+      <w:pPr>
+        <w:jc w:val="both"/>
+        <w:rPr>
+          <w:color w:val="404040" w:themeColor="text1" w:themeTint="BF"/>
+        </w:rPr>
+      </w:pPr>
+      <w:r>
+        <w:rPr>
+          <w:color w:val="404040" w:themeColor="text1" w:themeTint="BF"/>
+        </w:rPr>
+        <w:t>Note: All the PDF conversion will be done by this service and generate the PDF file and places in the specified disk location so you must specify the administrative credentials who is having all the rights for file operation.</w:t>
+      </w:r>
+    </w:p>
+    <w:p>
+      <w:pPr>
+        <w:jc w:val="both"/>
+      </w:pPr>
+      <w:r>
+        <w:rPr>
+          <w:color w:val="404040" w:themeColor="text1" w:themeTint="BF"/>
+        </w:rPr>
+        <w:t>Click on ‘Next’ to continue.</w:t>
+      </w:r>
+    </w:p>
+    <w:p>
+      <w:pPr>
+        <w:rPr>
+          <w:color w:val="404040" w:themeColor="text1" w:themeTint="BF"/>
+        </w:rPr>
+      </w:pPr>
+      <w:r>
+        <w:rPr>
+          <w:b/>
+          <w:color w:val="404040" w:themeColor="text1" w:themeTint="BF"/>
+        </w:rPr>
+        <w:t>Step 6</w:t>
+      </w:r>
+      <w:r>
+        <w:rPr>
+          <w:color w:val="404040" w:themeColor="text1" w:themeTint="BF"/>
+        </w:rPr>
+        <w:t>: Once you entered the credentials it will starts to configure the service and prompt the following window.</w:t>
+      </w:r>
+    </w:p>
+    <w:p>
+      <w:pPr>
+        <w:jc w:val="center"/>
+        <w:rPr>
+          <w:color w:val="404040" w:themeColor="text1" w:themeTint="BF"/>
+        </w:rPr>
+      </w:pPr>
+      <w:r>
+        <w:rPr>
+          <w:noProof/>
+        </w:rPr>
+        <w:drawing>
+          <wp:inline distT="0" distB="0" distL="0" distR="0" wp14:anchorId="5147D5C2" wp14:editId="78CBF988">
+            <wp:extent cx="3962400" cy="1819275"/>
+            <wp:effectExtent l="0" t="0" r="0" b="9525"/>
+            <wp:docPr id="17" name="Picture 17"/>
+            <wp:cNvGraphicFramePr>
+              <a:graphicFrameLocks xmlns:a="http://schemas.openxmlformats.org/drawingml/2006/main" noChangeAspect="1"/>
+            </wp:cNvGraphicFramePr>
+            <a:graphic xmlns:a="http://schemas.openxmlformats.org/drawingml/2006/main">
+              <a:graphicData uri="http://schemas.openxmlformats.org/drawingml/2006/picture">
+                <pic:pic xmlns:pic="http://schemas.openxmlformats.org/drawingml/2006/picture">
+                  <pic:nvPicPr>
+                    <pic:cNvPr id="0" name=""/>
+                    <pic:cNvPicPr/>
+                  </pic:nvPicPr>
+                  <pic:blipFill>
+                    <a:blip r:embed="rId22"/>
+                    <a:stretch>
+                      <a:fillRect/>
+                    </a:stretch>
+                  </pic:blipFill>
+                  <pic:spPr>
+                    <a:xfrm>
+                      <a:off x="0" y="0"/>
+                      <a:ext cx="3962400" cy="1819275"/>
+                    </a:xfrm>
+                    <a:prstGeom prst="rect">
+                      <a:avLst/>
+                    </a:prstGeom>
+                  </pic:spPr>
+                </pic:pic>
+              </a:graphicData>
+            </a:graphic>
+          </wp:inline>
+        </w:drawing>
+      </w:r>
+    </w:p>
+    <w:p>
+      <w:pPr>
+        <w:rPr>
+          <w:color w:val="404040" w:themeColor="text1" w:themeTint="BF"/>
+        </w:rPr>
+      </w:pPr>
+      <w:r>
+        <w:rPr>
+          <w:b/>
+          <w:color w:val="404040" w:themeColor="text1" w:themeTint="BF"/>
+        </w:rPr>
+        <w:lastRenderedPageBreak/>
+        <w:t>Step 7</w:t>
+      </w:r>
+      <w:r>
+        <w:rPr>
+          <w:color w:val="404040" w:themeColor="text1" w:themeTint="BF"/>
+        </w:rPr>
+        <w:t>: Click ‘Yes’ for recommended option.</w:t>
+      </w:r>
+      <w:r>
+        <w:rPr>
+          <w:color w:val="404040" w:themeColor="text1" w:themeTint="BF"/>
+        </w:rPr>
+        <w:t xml:space="preserve"> It shows the following</w:t>
+      </w:r>
+    </w:p>
+    <w:p>
+      <w:pPr>
+        <w:jc w:val="center"/>
+        <w:rPr>
+          <w:color w:val="404040" w:themeColor="text1" w:themeTint="BF"/>
+        </w:rPr>
+      </w:pPr>
+      <w:r>
+        <w:rPr>
+          <w:noProof/>
+        </w:rPr>
+        <w:drawing>
+          <wp:inline distT="0" distB="0" distL="0" distR="0" wp14:anchorId="0331391D" wp14:editId="54E7429D">
+            <wp:extent cx="2886075" cy="1447800"/>
+            <wp:effectExtent l="0" t="0" r="9525" b="0"/>
+            <wp:docPr id="18" name="Picture 18"/>
+            <wp:cNvGraphicFramePr>
+              <a:graphicFrameLocks xmlns:a="http://schemas.openxmlformats.org/drawingml/2006/main" noChangeAspect="1"/>
+            </wp:cNvGraphicFramePr>
+            <a:graphic xmlns:a="http://schemas.openxmlformats.org/drawingml/2006/main">
+              <a:graphicData uri="http://schemas.openxmlformats.org/drawingml/2006/picture">
+                <pic:pic xmlns:pic="http://schemas.openxmlformats.org/drawingml/2006/picture">
+                  <pic:nvPicPr>
+                    <pic:cNvPr id="0" name=""/>
+                    <pic:cNvPicPr/>
+                  </pic:nvPicPr>
+                  <pic:blipFill>
+                    <a:blip r:embed="rId23"/>
+                    <a:stretch>
+                      <a:fillRect/>
+                    </a:stretch>
+                  </pic:blipFill>
+                  <pic:spPr>
+                    <a:xfrm>
+                      <a:off x="0" y="0"/>
+                      <a:ext cx="2886075" cy="1447800"/>
+                    </a:xfrm>
+                    <a:prstGeom prst="rect">
+                      <a:avLst/>
+                    </a:prstGeom>
+                  </pic:spPr>
+                </pic:pic>
+              </a:graphicData>
+            </a:graphic>
+          </wp:inline>
+        </w:drawing>
+      </w:r>
+    </w:p>
+    <w:p>
+      <w:pPr>
+        <w:rPr>
+          <w:color w:val="404040" w:themeColor="text1" w:themeTint="BF"/>
+        </w:rPr>
+      </w:pPr>
+      <w:r>
+        <w:rPr>
+          <w:color w:val="404040" w:themeColor="text1" w:themeTint="BF"/>
+        </w:rPr>
+        <w:tab/>
+        <w:t>Click OK to continue.</w:t>
+      </w:r>
+    </w:p>
+    <w:p>
+      <w:pPr>
+        <w:rPr>
+          <w:color w:val="404040" w:themeColor="text1" w:themeTint="BF"/>
+        </w:rPr>
+      </w:pPr>
+      <w:r>
+        <w:rPr>
+          <w:b/>
+          <w:color w:val="404040" w:themeColor="text1" w:themeTint="BF"/>
+        </w:rPr>
+        <w:t>Step 8</w:t>
+      </w:r>
+      <w:r>
+        <w:rPr>
+          <w:color w:val="404040" w:themeColor="text1" w:themeTint="BF"/>
+        </w:rPr>
+        <w:t>:</w:t>
+      </w:r>
+      <w:r>
+        <w:rPr>
+          <w:color w:val="404040" w:themeColor="text1" w:themeTint="BF"/>
+        </w:rPr>
+        <w:t xml:space="preserve"> Finally it will complete the installation.</w:t>
+      </w:r>
+    </w:p>
+    <w:p>
+      <w:pPr>
+        <w:jc w:val="center"/>
+        <w:rPr>
+          <w:color w:val="404040" w:themeColor="text1" w:themeTint="BF"/>
+        </w:rPr>
+      </w:pPr>
+      <w:r>
+        <w:rPr>
+          <w:noProof/>
+        </w:rPr>
+        <w:drawing>
+          <wp:inline distT="0" distB="0" distL="0" distR="0" wp14:anchorId="51C11D41" wp14:editId="33F6861B">
+            <wp:extent cx="4791075" cy="3876675"/>
+            <wp:effectExtent l="0" t="0" r="9525" b="9525"/>
+            <wp:docPr id="19" name="Picture 19"/>
+            <wp:cNvGraphicFramePr>
+              <a:graphicFrameLocks xmlns:a="http://schemas.openxmlformats.org/drawingml/2006/main" noChangeAspect="1"/>
+            </wp:cNvGraphicFramePr>
+            <a:graphic xmlns:a="http://schemas.openxmlformats.org/drawingml/2006/main">
+              <a:graphicData uri="http://schemas.openxmlformats.org/drawingml/2006/picture">
+                <pic:pic xmlns:pic="http://schemas.openxmlformats.org/drawingml/2006/picture">
+                  <pic:nvPicPr>
+                    <pic:cNvPr id="0" name=""/>
+                    <pic:cNvPicPr/>
+                  </pic:nvPicPr>
+                  <pic:blipFill>
+                    <a:blip r:embed="rId24"/>
+                    <a:stretch>
+                      <a:fillRect/>
+                    </a:stretch>
+                  </pic:blipFill>
+                  <pic:spPr>
+                    <a:xfrm>
+                      <a:off x="0" y="0"/>
+                      <a:ext cx="4791075" cy="3876675"/>
+                    </a:xfrm>
+                    <a:prstGeom prst="rect">
+                      <a:avLst/>
+                    </a:prstGeom>
+                  </pic:spPr>
+                </pic:pic>
+              </a:graphicData>
+            </a:graphic>
+          </wp:inline>
+        </w:drawing>
+      </w:r>
+    </w:p>
+    <w:p>
+      <w:pPr>
+        <w:rPr>
+          <w:color w:val="404040" w:themeColor="text1" w:themeTint="BF"/>
+        </w:rPr>
+      </w:pPr>
+      <w:r>
+        <w:rPr>
+          <w:b/>
+          <w:color w:val="404040" w:themeColor="text1" w:themeTint="BF"/>
+        </w:rPr>
+        <w:t>Step 9</w:t>
+      </w:r>
+      <w:r>
+        <w:rPr>
+          <w:color w:val="404040" w:themeColor="text1" w:themeTint="BF"/>
+        </w:rPr>
+        <w:t xml:space="preserve">: Click ‘Close’ and restart the server for successful </w:t>
+      </w:r>
+      <w:r>
+        <w:rPr>
+          <w:color w:val="404040" w:themeColor="text1" w:themeTint="BF"/>
+        </w:rPr>
+        <w:t xml:space="preserve">installation of </w:t>
+      </w:r>
+      <w:proofErr w:type="spellStart"/>
+      <w:r>
+        <w:rPr>
+          <w:color w:val="404040" w:themeColor="text1" w:themeTint="BF"/>
+        </w:rPr>
+        <w:t>Muhim</w:t>
+      </w:r>
+      <w:r>
+        <w:rPr>
+          <w:color w:val="404040" w:themeColor="text1" w:themeTint="BF"/>
+        </w:rPr>
+        <w:t>bi</w:t>
+      </w:r>
+      <w:proofErr w:type="spellEnd"/>
+      <w:r>
+        <w:rPr>
+          <w:color w:val="404040" w:themeColor="text1" w:themeTint="BF"/>
+        </w:rPr>
+        <w:t>.</w:t>
+      </w:r>
+    </w:p>
+    <w:p>
+      <w:pPr>
+        <w:rPr>
+          <w:color w:val="404040" w:themeColor="text1" w:themeTint="BF"/>
+        </w:rPr>
+      </w:pPr>
+      <w:r>
+        <w:rPr>
+          <w:color w:val="404040" w:themeColor="text1" w:themeTint="BF"/>
+        </w:rPr>
+        <w:tab/>
+      </w:r>
+    </w:p>
+    <w:p>
+      <w:pPr>
+        <w:rPr>
+          <w:color w:val="404040" w:themeColor="text1" w:themeTint="BF"/>
+        </w:rPr>
+      </w:pPr>
+    </w:p>
+    <w:p>
+      <w:pPr>
+        <w:rPr>
+          <w:color w:val="404040" w:themeColor="text1" w:themeTint="BF"/>
+        </w:rPr>
+      </w:pPr>
+    </w:p>
+    <w:p>
+      <w:pPr>
+        <w:rPr>
+          <w:color w:val="808080" w:themeColor="background1" w:themeShade="80"/>
+          <w:sz w:val="26"/>
+          <w:szCs w:val="24"/>
+        </w:rPr>
+      </w:pPr>
+      <w:r>
+        <w:rPr>
+          <w:color w:val="808080" w:themeColor="background1" w:themeShade="80"/>
+          <w:sz w:val="26"/>
+          <w:szCs w:val="24"/>
+        </w:rPr>
+        <w:lastRenderedPageBreak/>
+        <w:t xml:space="preserve">4. </w:t>
+      </w:r>
+      <w:r>
+        <w:rPr>
+          <w:b/>
+          <w:color w:val="808080" w:themeColor="background1" w:themeShade="80"/>
+          <w:sz w:val="26"/>
+          <w:szCs w:val="24"/>
+        </w:rPr>
+        <w:t>Setup and configuration:</w:t>
+      </w:r>
+    </w:p>
+    <w:p>
+      <w:pPr>
+        <w:rPr>
+          <w:color w:val="404040" w:themeColor="text1" w:themeTint="BF"/>
+        </w:rPr>
+      </w:pPr>
+      <w:r>
+        <w:rPr>
+          <w:color w:val="808080" w:themeColor="background1" w:themeShade="80"/>
+          <w:sz w:val="26"/>
+          <w:szCs w:val="24"/>
+        </w:rPr>
+        <w:tab/>
+      </w:r>
+      <w:r>
+        <w:rPr>
+          <w:color w:val="404040" w:themeColor="text1" w:themeTint="BF"/>
+        </w:rPr>
+        <w:t xml:space="preserve">This section will guide to setup connection between WCF and database server, both internal and external [Bethesda </w:t>
+      </w:r>
+      <w:proofErr w:type="spellStart"/>
+      <w:r>
+        <w:rPr>
+          <w:color w:val="404040" w:themeColor="text1" w:themeTint="BF"/>
+        </w:rPr>
+        <w:t>Solarian</w:t>
+      </w:r>
+      <w:proofErr w:type="spellEnd"/>
+      <w:r>
+        <w:rPr>
+          <w:color w:val="404040" w:themeColor="text1" w:themeTint="BF"/>
+        </w:rPr>
+        <w:t xml:space="preserve"> Database Server] databases. And also for PDF export paths in your local disks.</w:t>
+      </w:r>
+    </w:p>
+    <w:p>
+      <w:pPr>
+        <w:rPr>
+          <w:color w:val="404040" w:themeColor="text1" w:themeTint="BF"/>
+        </w:rPr>
+      </w:pPr>
+      <w:r>
+        <w:rPr>
+          <w:color w:val="404040" w:themeColor="text1" w:themeTint="BF"/>
+        </w:rPr>
+        <w:t>Open administration page using with the following URL</w:t>
+      </w:r>
+    </w:p>
+    <w:p>
+      <w:pPr>
+        <w:rPr>
+          <w:color w:val="404040" w:themeColor="text1" w:themeTint="BF"/>
+        </w:rPr>
+      </w:pPr>
+      <w:r>
+        <w:rPr>
+          <w:color w:val="404040" w:themeColor="text1" w:themeTint="BF"/>
+        </w:rPr>
+        <w:t>&lt;&lt;site URL&gt;&gt;/administration/setup.aspx.</w:t>
+      </w:r>
+    </w:p>
+    <w:p>
+      <w:pPr>
+        <w:rPr>
+          <w:color w:val="404040" w:themeColor="text1" w:themeTint="BF"/>
+        </w:rPr>
+      </w:pPr>
+      <w:r>
+        <w:rPr>
+          <w:color w:val="404040" w:themeColor="text1" w:themeTint="BF"/>
+        </w:rPr>
+        <w:t>You can see the following sections in the page.</w:t>
+      </w:r>
+    </w:p>
+    <w:p>
+      <w:pPr>
+        <w:pStyle w:val="ListParagraph"/>
+        <w:numPr>
+          <w:ilvl w:val="0"/>
+          <w:numId w:val="4"/>
+        </w:numPr>
+        <w:rPr>
+          <w:color w:val="808080" w:themeColor="background1" w:themeShade="80"/>
+          <w:sz w:val="24"/>
+          <w:szCs w:val="24"/>
+        </w:rPr>
+      </w:pPr>
+      <w:r>
+        <w:rPr>
+          <w:color w:val="808080" w:themeColor="background1" w:themeShade="80"/>
+          <w:sz w:val="24"/>
+          <w:szCs w:val="24"/>
+        </w:rPr>
+        <w:t>WCF Service Configuration:</w:t>
+      </w:r>
+      <w:r>
+        <w:rPr>
+          <w:color w:val="808080" w:themeColor="background1" w:themeShade="80"/>
+          <w:sz w:val="24"/>
+          <w:szCs w:val="24"/>
+        </w:rPr>
+        <w:t xml:space="preserve"> </w:t>
+      </w:r>
+    </w:p>
+    <w:p>
+      <w:pPr>
+        <w:ind w:left="720"/>
+        <w:rPr>
+          <w:color w:val="404040" w:themeColor="text1" w:themeTint="BF"/>
+        </w:rPr>
+      </w:pPr>
+      <w:r>
+        <w:rPr>
+          <w:color w:val="404040" w:themeColor="text1" w:themeTint="BF"/>
+        </w:rPr>
+        <w:t>Here you need to specify the WCF service URL</w:t>
+      </w:r>
+      <w:r>
+        <w:rPr>
+          <w:color w:val="404040" w:themeColor="text1" w:themeTint="BF"/>
+        </w:rPr>
+        <w:t xml:space="preserve"> which will stores in the </w:t>
+      </w:r>
+      <w:proofErr w:type="spellStart"/>
+      <w:r>
+        <w:rPr>
+          <w:color w:val="404040" w:themeColor="text1" w:themeTint="BF"/>
+        </w:rPr>
+        <w:t>app.config</w:t>
+      </w:r>
+      <w:proofErr w:type="spellEnd"/>
+      <w:r>
+        <w:rPr>
+          <w:color w:val="404040" w:themeColor="text1" w:themeTint="BF"/>
+        </w:rPr>
+        <w:t xml:space="preserve"> file and use this for communication.</w:t>
+      </w:r>
+    </w:p>
+    <w:p>
+      <w:pPr>
+        <w:pStyle w:val="ListParagraph"/>
+        <w:numPr>
+          <w:ilvl w:val="0"/>
+          <w:numId w:val="4"/>
+        </w:numPr>
+        <w:rPr>
+          <w:color w:val="808080" w:themeColor="background1" w:themeShade="80"/>
+          <w:sz w:val="24"/>
+          <w:szCs w:val="24"/>
+        </w:rPr>
+      </w:pPr>
+      <w:r>
+        <w:rPr>
+          <w:color w:val="808080" w:themeColor="background1" w:themeShade="80"/>
+          <w:sz w:val="24"/>
+          <w:szCs w:val="24"/>
+        </w:rPr>
+        <w:t>Internal Database Information:</w:t>
+      </w:r>
+    </w:p>
+    <w:p>
+      <w:pPr>
+        <w:pStyle w:val="ListParagraph"/>
+        <w:rPr>
+          <w:color w:val="404040" w:themeColor="text1" w:themeTint="BF"/>
+        </w:rPr>
+      </w:pPr>
+    </w:p>
+    <w:p>
+      <w:pPr>
+        <w:pStyle w:val="ListParagraph"/>
+        <w:rPr>
+          <w:color w:val="404040" w:themeColor="text1" w:themeTint="BF"/>
+        </w:rPr>
+      </w:pPr>
+      <w:r>
+        <w:rPr>
+          <w:color w:val="404040" w:themeColor="text1" w:themeTint="BF"/>
+        </w:rPr>
+        <w:t>Here you need to specify the database connection settings for setting up database for our application. This connection string should specify the application database server.</w:t>
+      </w:r>
+    </w:p>
+    <w:p>
+      <w:pPr>
+        <w:pStyle w:val="ListParagraph"/>
+        <w:rPr>
+          <w:color w:val="808080" w:themeColor="background1" w:themeShade="80"/>
+          <w:sz w:val="24"/>
+          <w:szCs w:val="24"/>
+        </w:rPr>
+      </w:pPr>
+    </w:p>
+    <w:p>
+      <w:pPr>
+        <w:pStyle w:val="ListParagraph"/>
+        <w:numPr>
+          <w:ilvl w:val="0"/>
+          <w:numId w:val="4"/>
+        </w:numPr>
+        <w:rPr>
+          <w:color w:val="808080" w:themeColor="background1" w:themeShade="80"/>
+          <w:sz w:val="24"/>
+          <w:szCs w:val="24"/>
+        </w:rPr>
+      </w:pPr>
+      <w:r>
+        <w:rPr>
+          <w:color w:val="808080" w:themeColor="background1" w:themeShade="80"/>
+          <w:sz w:val="24"/>
+          <w:szCs w:val="24"/>
+        </w:rPr>
+        <w:t>External Database Information:</w:t>
+      </w:r>
+    </w:p>
+    <w:p>
+      <w:pPr>
+        <w:ind w:left="720"/>
+        <w:rPr>
+          <w:color w:val="404040" w:themeColor="text1" w:themeTint="BF"/>
+        </w:rPr>
+      </w:pPr>
+      <w:r>
+        <w:rPr>
+          <w:color w:val="404040" w:themeColor="text1" w:themeTint="BF"/>
+        </w:rPr>
+        <w:t xml:space="preserve">Here you need to specify the Bethesda’s </w:t>
+      </w:r>
+      <w:proofErr w:type="spellStart"/>
+      <w:r>
+        <w:rPr>
+          <w:color w:val="404040" w:themeColor="text1" w:themeTint="BF"/>
+        </w:rPr>
+        <w:t>Solarian</w:t>
+      </w:r>
+      <w:proofErr w:type="spellEnd"/>
+      <w:r>
+        <w:rPr>
+          <w:color w:val="404040" w:themeColor="text1" w:themeTint="BF"/>
+        </w:rPr>
+        <w:t xml:space="preserve"> database connection settings for getting patient and physician information from their existing data source.</w:t>
+      </w:r>
+    </w:p>
+    <w:p>
+      <w:pPr>
+        <w:rPr>
+          <w:color w:val="404040" w:themeColor="text1" w:themeTint="BF"/>
+        </w:rPr>
+      </w:pPr>
+    </w:p>
+    <w:p>
+      <w:pPr>
+        <w:pStyle w:val="ListParagraph"/>
+        <w:numPr>
+          <w:ilvl w:val="0"/>
+          <w:numId w:val="4"/>
+        </w:numPr>
+        <w:rPr>
+          <w:color w:val="808080" w:themeColor="background1" w:themeShade="80"/>
+          <w:sz w:val="24"/>
+          <w:szCs w:val="24"/>
+        </w:rPr>
+      </w:pPr>
+      <w:r>
+        <w:rPr>
+          <w:color w:val="808080" w:themeColor="background1" w:themeShade="80"/>
+          <w:sz w:val="24"/>
+          <w:szCs w:val="24"/>
+        </w:rPr>
+        <w:t>Exports path:</w:t>
+      </w:r>
+    </w:p>
+    <w:p>
+      <w:pPr>
+        <w:ind w:left="720"/>
+        <w:rPr>
+          <w:color w:val="404040" w:themeColor="text1" w:themeTint="BF"/>
+        </w:rPr>
+      </w:pPr>
+      <w:r>
+        <w:rPr>
+          <w:color w:val="404040" w:themeColor="text1" w:themeTint="BF"/>
+        </w:rPr>
+        <w:t>Here you need to specify the disk location where you need to store the consent PDF forms.</w:t>
+      </w:r>
+    </w:p>
+    <w:p>
+      <w:pPr>
+        <w:rPr>
+          <w:color w:val="404040" w:themeColor="text1" w:themeTint="BF"/>
+        </w:rPr>
+      </w:pPr>
+      <w:r>
+        <w:rPr>
+          <w:noProof/>
+        </w:rPr>
+        <w:lastRenderedPageBreak/>
+        <w:drawing>
+          <wp:inline distT="0" distB="0" distL="0" distR="0" wp14:anchorId="256F6A3D" wp14:editId="6E5855C0">
+            <wp:extent cx="5943600" cy="5087620"/>
+            <wp:effectExtent l="0" t="0" r="0" b="0"/>
+            <wp:docPr id="9" name="Picture 9"/>
+            <wp:cNvGraphicFramePr>
+              <a:graphicFrameLocks xmlns:a="http://schemas.openxmlformats.org/drawingml/2006/main" noChangeAspect="1"/>
+            </wp:cNvGraphicFramePr>
+            <a:graphic xmlns:a="http://schemas.openxmlformats.org/drawingml/2006/main">
+              <a:graphicData uri="http://schemas.openxmlformats.org/drawingml/2006/picture">
+                <pic:pic xmlns:pic="http://schemas.openxmlformats.org/drawingml/2006/picture">
+                  <pic:nvPicPr>
+                    <pic:cNvPr id="0" name=""/>
+                    <pic:cNvPicPr/>
+                  </pic:nvPicPr>
+                  <pic:blipFill>
+                    <a:blip r:embed="rId25"/>
+                    <a:stretch>
+                      <a:fillRect/>
+                    </a:stretch>
+                  </pic:blipFill>
+                  <pic:spPr>
+                    <a:xfrm>
+                      <a:off x="0" y="0"/>
+                      <a:ext cx="5943600" cy="5087620"/>
+                    </a:xfrm>
+                    <a:prstGeom prst="rect">
+                      <a:avLst/>
+                    </a:prstGeom>
+                  </pic:spPr>
+                </pic:pic>
+              </a:graphicData>
+            </a:graphic>
+          </wp:inline>
+        </w:drawing>
+      </w:r>
+    </w:p>
+    <w:p>
+      <w:pPr>
+        <w:rPr>
+          <w:color w:val="404040" w:themeColor="text1" w:themeTint="BF"/>
+        </w:rPr>
+      </w:pPr>
+    </w:p>
+    <w:p>
+      <w:pPr>
+        <w:rPr>
+          <w:color w:val="404040" w:themeColor="text1" w:themeTint="BF"/>
+        </w:rPr>
+      </w:pPr>
+    </w:p>
     <w:sectPr>
-      <w:headerReference w:type="default" r:id="rId11"/>
+      <w:headerReference w:type="default" r:id="rId26"/>
       <w:pgSz w:w="12240" w:h="15840"/>
       <w:pgMar w:top="1440" w:right="1440" w:bottom="1440" w:left="1440" w:header="720" w:footer="720" w:gutter="0"/>
       <w:cols w:space="720"/>
@@ -1209,6 +4211,95 @@
 <file path=word/numbering.xml><?xml version="1.0" encoding="utf-8"?>
 <w:numbering xmlns:wpc="http://schemas.microsoft.com/office/word/2010/wordprocessingCanvas" xmlns:mc="http://schemas.openxmlformats.org/markup-compatibility/2006" xmlns:o="urn:schemas-microsoft-com:office:office" xmlns:r="http://schemas.openxmlformats.org/officeDocument/2006/relationships" xmlns:m="http://schemas.openxmlformats.org/officeDocument/2006/math" xmlns:v="urn:schemas-microsoft-com:vml" xmlns:wp14="http://schemas.microsoft.com/office/word/2010/wordprocessingDrawing" xmlns:wp="http://schemas.openxmlformats.org/drawingml/2006/wordprocessingDrawing" xmlns:w10="urn:schemas-microsoft-com:office:word" xmlns:w="http://schemas.openxmlformats.org/wordprocessingml/2006/main" xmlns:w14="http://schemas.microsoft.com/office/word/2010/wordml" xmlns:wpg="http://schemas.microsoft.com/office/word/2010/wordprocessingGroup" xmlns:wpi="http://schemas.microsoft.com/office/word/2010/wordprocessingInk" xmlns:wne="http://schemas.microsoft.com/office/word/2006/wordml" xmlns:wps="http://schemas.microsoft.com/office/word/2010/wordprocessingShape" mc:Ignorable="w14 wp14">
   <w:abstractNum w:abstractNumId="0">
+    <w:nsid w:val="09E11D3A"/>
+    <w:multiLevelType w:val="hybridMultilevel"/>
+    <w:tmpl w:val="F77882E4"/>
+    <w:lvl w:ilvl="0" w:tplc="6ED0AB8E">
+      <w:start w:val="1"/>
+      <w:numFmt w:val="decimal"/>
+      <w:lvlText w:val="%1."/>
+      <w:lvlJc w:val="left"/>
+      <w:pPr>
+        <w:ind w:left="1080" w:hanging="360"/>
+      </w:pPr>
+      <w:rPr>
+        <w:rFonts w:hint="default"/>
+      </w:rPr>
+    </w:lvl>
+    <w:lvl w:ilvl="1" w:tplc="04090019" w:tentative="1">
+      <w:start w:val="1"/>
+      <w:numFmt w:val="lowerLetter"/>
+      <w:lvlText w:val="%2."/>
+      <w:lvlJc w:val="left"/>
+      <w:pPr>
+        <w:ind w:left="1800" w:hanging="360"/>
+      </w:pPr>
+    </w:lvl>
+    <w:lvl w:ilvl="2" w:tplc="0409001B" w:tentative="1">
+      <w:start w:val="1"/>
+      <w:numFmt w:val="lowerRoman"/>
+      <w:lvlText w:val="%3."/>
+      <w:lvlJc w:val="right"/>
+      <w:pPr>
+        <w:ind w:left="2520" w:hanging="180"/>
+      </w:pPr>
+    </w:lvl>
+    <w:lvl w:ilvl="3" w:tplc="0409000F" w:tentative="1">
+      <w:start w:val="1"/>
+      <w:numFmt w:val="decimal"/>
+      <w:lvlText w:val="%4."/>
+      <w:lvlJc w:val="left"/>
+      <w:pPr>
+        <w:ind w:left="3240" w:hanging="360"/>
+      </w:pPr>
+    </w:lvl>
+    <w:lvl w:ilvl="4" w:tplc="04090019" w:tentative="1">
+      <w:start w:val="1"/>
+      <w:numFmt w:val="lowerLetter"/>
+      <w:lvlText w:val="%5."/>
+      <w:lvlJc w:val="left"/>
+      <w:pPr>
+        <w:ind w:left="3960" w:hanging="360"/>
+      </w:pPr>
+    </w:lvl>
+    <w:lvl w:ilvl="5" w:tplc="0409001B" w:tentative="1">
+      <w:start w:val="1"/>
+      <w:numFmt w:val="lowerRoman"/>
+      <w:lvlText w:val="%6."/>
+      <w:lvlJc w:val="right"/>
+      <w:pPr>
+        <w:ind w:left="4680" w:hanging="180"/>
+      </w:pPr>
+    </w:lvl>
+    <w:lvl w:ilvl="6" w:tplc="0409000F" w:tentative="1">
+      <w:start w:val="1"/>
+      <w:numFmt w:val="decimal"/>
+      <w:lvlText w:val="%7."/>
+      <w:lvlJc w:val="left"/>
+      <w:pPr>
+        <w:ind w:left="5400" w:hanging="360"/>
+      </w:pPr>
+    </w:lvl>
+    <w:lvl w:ilvl="7" w:tplc="04090019" w:tentative="1">
+      <w:start w:val="1"/>
+      <w:numFmt w:val="lowerLetter"/>
+      <w:lvlText w:val="%8."/>
+      <w:lvlJc w:val="left"/>
+      <w:pPr>
+        <w:ind w:left="6120" w:hanging="360"/>
+      </w:pPr>
+    </w:lvl>
+    <w:lvl w:ilvl="8" w:tplc="0409001B" w:tentative="1">
+      <w:start w:val="1"/>
+      <w:numFmt w:val="lowerRoman"/>
+      <w:lvlText w:val="%9."/>
+      <w:lvlJc w:val="right"/>
+      <w:pPr>
+        <w:ind w:left="6840" w:hanging="180"/>
+      </w:pPr>
+    </w:lvl>
+  </w:abstractNum>
+  <w:abstractNum w:abstractNumId="1">
     <w:nsid w:val="0C10615E"/>
     <w:multiLevelType w:val="hybridMultilevel"/>
     <w:tmpl w:val="FD30AD78"/>
@@ -1297,8 +4388,657 @@
       </w:pPr>
     </w:lvl>
   </w:abstractNum>
+  <w:abstractNum w:abstractNumId="2">
+    <w:nsid w:val="116D3E9A"/>
+    <w:multiLevelType w:val="hybridMultilevel"/>
+    <w:tmpl w:val="A996553E"/>
+    <w:lvl w:ilvl="0" w:tplc="0409000F">
+      <w:start w:val="1"/>
+      <w:numFmt w:val="decimal"/>
+      <w:lvlText w:val="%1."/>
+      <w:lvlJc w:val="left"/>
+      <w:pPr>
+        <w:ind w:left="630" w:hanging="360"/>
+      </w:pPr>
+      <w:rPr>
+        <w:rFonts w:hint="default"/>
+      </w:rPr>
+    </w:lvl>
+    <w:lvl w:ilvl="1" w:tplc="04090019" w:tentative="1">
+      <w:start w:val="1"/>
+      <w:numFmt w:val="lowerLetter"/>
+      <w:lvlText w:val="%2."/>
+      <w:lvlJc w:val="left"/>
+      <w:pPr>
+        <w:ind w:left="1350" w:hanging="360"/>
+      </w:pPr>
+    </w:lvl>
+    <w:lvl w:ilvl="2" w:tplc="0409001B" w:tentative="1">
+      <w:start w:val="1"/>
+      <w:numFmt w:val="lowerRoman"/>
+      <w:lvlText w:val="%3."/>
+      <w:lvlJc w:val="right"/>
+      <w:pPr>
+        <w:ind w:left="2070" w:hanging="180"/>
+      </w:pPr>
+    </w:lvl>
+    <w:lvl w:ilvl="3" w:tplc="0409000F" w:tentative="1">
+      <w:start w:val="1"/>
+      <w:numFmt w:val="decimal"/>
+      <w:lvlText w:val="%4."/>
+      <w:lvlJc w:val="left"/>
+      <w:pPr>
+        <w:ind w:left="2790" w:hanging="360"/>
+      </w:pPr>
+    </w:lvl>
+    <w:lvl w:ilvl="4" w:tplc="04090019" w:tentative="1">
+      <w:start w:val="1"/>
+      <w:numFmt w:val="lowerLetter"/>
+      <w:lvlText w:val="%5."/>
+      <w:lvlJc w:val="left"/>
+      <w:pPr>
+        <w:ind w:left="3510" w:hanging="360"/>
+      </w:pPr>
+    </w:lvl>
+    <w:lvl w:ilvl="5" w:tplc="0409001B" w:tentative="1">
+      <w:start w:val="1"/>
+      <w:numFmt w:val="lowerRoman"/>
+      <w:lvlText w:val="%6."/>
+      <w:lvlJc w:val="right"/>
+      <w:pPr>
+        <w:ind w:left="4230" w:hanging="180"/>
+      </w:pPr>
+    </w:lvl>
+    <w:lvl w:ilvl="6" w:tplc="0409000F" w:tentative="1">
+      <w:start w:val="1"/>
+      <w:numFmt w:val="decimal"/>
+      <w:lvlText w:val="%7."/>
+      <w:lvlJc w:val="left"/>
+      <w:pPr>
+        <w:ind w:left="4950" w:hanging="360"/>
+      </w:pPr>
+    </w:lvl>
+    <w:lvl w:ilvl="7" w:tplc="04090019" w:tentative="1">
+      <w:start w:val="1"/>
+      <w:numFmt w:val="lowerLetter"/>
+      <w:lvlText w:val="%8."/>
+      <w:lvlJc w:val="left"/>
+      <w:pPr>
+        <w:ind w:left="5670" w:hanging="360"/>
+      </w:pPr>
+    </w:lvl>
+    <w:lvl w:ilvl="8" w:tplc="0409001B" w:tentative="1">
+      <w:start w:val="1"/>
+      <w:numFmt w:val="lowerRoman"/>
+      <w:lvlText w:val="%9."/>
+      <w:lvlJc w:val="right"/>
+      <w:pPr>
+        <w:ind w:left="6390" w:hanging="180"/>
+      </w:pPr>
+    </w:lvl>
+  </w:abstractNum>
+  <w:abstractNum w:abstractNumId="3">
+    <w:nsid w:val="1B792CCD"/>
+    <w:multiLevelType w:val="hybridMultilevel"/>
+    <w:tmpl w:val="5F12BFCA"/>
+    <w:lvl w:ilvl="0" w:tplc="0409000F">
+      <w:start w:val="1"/>
+      <w:numFmt w:val="decimal"/>
+      <w:lvlText w:val="%1."/>
+      <w:lvlJc w:val="left"/>
+      <w:pPr>
+        <w:ind w:left="720" w:hanging="360"/>
+      </w:pPr>
+      <w:rPr>
+        <w:rFonts w:hint="default"/>
+      </w:rPr>
+    </w:lvl>
+    <w:lvl w:ilvl="1" w:tplc="04090019" w:tentative="1">
+      <w:start w:val="1"/>
+      <w:numFmt w:val="lowerLetter"/>
+      <w:lvlText w:val="%2."/>
+      <w:lvlJc w:val="left"/>
+      <w:pPr>
+        <w:ind w:left="1440" w:hanging="360"/>
+      </w:pPr>
+    </w:lvl>
+    <w:lvl w:ilvl="2" w:tplc="0409001B" w:tentative="1">
+      <w:start w:val="1"/>
+      <w:numFmt w:val="lowerRoman"/>
+      <w:lvlText w:val="%3."/>
+      <w:lvlJc w:val="right"/>
+      <w:pPr>
+        <w:ind w:left="2160" w:hanging="180"/>
+      </w:pPr>
+    </w:lvl>
+    <w:lvl w:ilvl="3" w:tplc="0409000F" w:tentative="1">
+      <w:start w:val="1"/>
+      <w:numFmt w:val="decimal"/>
+      <w:lvlText w:val="%4."/>
+      <w:lvlJc w:val="left"/>
+      <w:pPr>
+        <w:ind w:left="2880" w:hanging="360"/>
+      </w:pPr>
+    </w:lvl>
+    <w:lvl w:ilvl="4" w:tplc="04090019" w:tentative="1">
+      <w:start w:val="1"/>
+      <w:numFmt w:val="lowerLetter"/>
+      <w:lvlText w:val="%5."/>
+      <w:lvlJc w:val="left"/>
+      <w:pPr>
+        <w:ind w:left="3600" w:hanging="360"/>
+      </w:pPr>
+    </w:lvl>
+    <w:lvl w:ilvl="5" w:tplc="0409001B" w:tentative="1">
+      <w:start w:val="1"/>
+      <w:numFmt w:val="lowerRoman"/>
+      <w:lvlText w:val="%6."/>
+      <w:lvlJc w:val="right"/>
+      <w:pPr>
+        <w:ind w:left="4320" w:hanging="180"/>
+      </w:pPr>
+    </w:lvl>
+    <w:lvl w:ilvl="6" w:tplc="0409000F" w:tentative="1">
+      <w:start w:val="1"/>
+      <w:numFmt w:val="decimal"/>
+      <w:lvlText w:val="%7."/>
+      <w:lvlJc w:val="left"/>
+      <w:pPr>
+        <w:ind w:left="5040" w:hanging="360"/>
+      </w:pPr>
+    </w:lvl>
+    <w:lvl w:ilvl="7" w:tplc="04090019" w:tentative="1">
+      <w:start w:val="1"/>
+      <w:numFmt w:val="lowerLetter"/>
+      <w:lvlText w:val="%8."/>
+      <w:lvlJc w:val="left"/>
+      <w:pPr>
+        <w:ind w:left="5760" w:hanging="360"/>
+      </w:pPr>
+    </w:lvl>
+    <w:lvl w:ilvl="8" w:tplc="0409001B" w:tentative="1">
+      <w:start w:val="1"/>
+      <w:numFmt w:val="lowerRoman"/>
+      <w:lvlText w:val="%9."/>
+      <w:lvlJc w:val="right"/>
+      <w:pPr>
+        <w:ind w:left="6480" w:hanging="180"/>
+      </w:pPr>
+    </w:lvl>
+  </w:abstractNum>
+  <w:abstractNum w:abstractNumId="4">
+    <w:nsid w:val="288232D1"/>
+    <w:multiLevelType w:val="hybridMultilevel"/>
+    <w:tmpl w:val="A7C24268"/>
+    <w:lvl w:ilvl="0" w:tplc="B2806608">
+      <w:start w:val="1"/>
+      <w:numFmt w:val="decimal"/>
+      <w:lvlText w:val="%1."/>
+      <w:lvlJc w:val="left"/>
+      <w:pPr>
+        <w:ind w:left="1080" w:hanging="360"/>
+      </w:pPr>
+      <w:rPr>
+        <w:rFonts w:hint="default"/>
+      </w:rPr>
+    </w:lvl>
+    <w:lvl w:ilvl="1" w:tplc="04090019" w:tentative="1">
+      <w:start w:val="1"/>
+      <w:numFmt w:val="lowerLetter"/>
+      <w:lvlText w:val="%2."/>
+      <w:lvlJc w:val="left"/>
+      <w:pPr>
+        <w:ind w:left="1800" w:hanging="360"/>
+      </w:pPr>
+    </w:lvl>
+    <w:lvl w:ilvl="2" w:tplc="0409001B" w:tentative="1">
+      <w:start w:val="1"/>
+      <w:numFmt w:val="lowerRoman"/>
+      <w:lvlText w:val="%3."/>
+      <w:lvlJc w:val="right"/>
+      <w:pPr>
+        <w:ind w:left="2520" w:hanging="180"/>
+      </w:pPr>
+    </w:lvl>
+    <w:lvl w:ilvl="3" w:tplc="0409000F" w:tentative="1">
+      <w:start w:val="1"/>
+      <w:numFmt w:val="decimal"/>
+      <w:lvlText w:val="%4."/>
+      <w:lvlJc w:val="left"/>
+      <w:pPr>
+        <w:ind w:left="3240" w:hanging="360"/>
+      </w:pPr>
+    </w:lvl>
+    <w:lvl w:ilvl="4" w:tplc="04090019" w:tentative="1">
+      <w:start w:val="1"/>
+      <w:numFmt w:val="lowerLetter"/>
+      <w:lvlText w:val="%5."/>
+      <w:lvlJc w:val="left"/>
+      <w:pPr>
+        <w:ind w:left="3960" w:hanging="360"/>
+      </w:pPr>
+    </w:lvl>
+    <w:lvl w:ilvl="5" w:tplc="0409001B" w:tentative="1">
+      <w:start w:val="1"/>
+      <w:numFmt w:val="lowerRoman"/>
+      <w:lvlText w:val="%6."/>
+      <w:lvlJc w:val="right"/>
+      <w:pPr>
+        <w:ind w:left="4680" w:hanging="180"/>
+      </w:pPr>
+    </w:lvl>
+    <w:lvl w:ilvl="6" w:tplc="0409000F" w:tentative="1">
+      <w:start w:val="1"/>
+      <w:numFmt w:val="decimal"/>
+      <w:lvlText w:val="%7."/>
+      <w:lvlJc w:val="left"/>
+      <w:pPr>
+        <w:ind w:left="5400" w:hanging="360"/>
+      </w:pPr>
+    </w:lvl>
+    <w:lvl w:ilvl="7" w:tplc="04090019" w:tentative="1">
+      <w:start w:val="1"/>
+      <w:numFmt w:val="lowerLetter"/>
+      <w:lvlText w:val="%8."/>
+      <w:lvlJc w:val="left"/>
+      <w:pPr>
+        <w:ind w:left="6120" w:hanging="360"/>
+      </w:pPr>
+    </w:lvl>
+    <w:lvl w:ilvl="8" w:tplc="0409001B" w:tentative="1">
+      <w:start w:val="1"/>
+      <w:numFmt w:val="lowerRoman"/>
+      <w:lvlText w:val="%9."/>
+      <w:lvlJc w:val="right"/>
+      <w:pPr>
+        <w:ind w:left="6840" w:hanging="180"/>
+      </w:pPr>
+    </w:lvl>
+  </w:abstractNum>
+  <w:abstractNum w:abstractNumId="5">
+    <w:nsid w:val="31C7541C"/>
+    <w:multiLevelType w:val="hybridMultilevel"/>
+    <w:tmpl w:val="B8E818A2"/>
+    <w:lvl w:ilvl="0" w:tplc="E2162BE0">
+      <w:start w:val="1"/>
+      <w:numFmt w:val="decimal"/>
+      <w:lvlText w:val="%1."/>
+      <w:lvlJc w:val="left"/>
+      <w:pPr>
+        <w:ind w:left="1440" w:hanging="360"/>
+      </w:pPr>
+      <w:rPr>
+        <w:rFonts w:hint="default"/>
+      </w:rPr>
+    </w:lvl>
+    <w:lvl w:ilvl="1" w:tplc="04090019" w:tentative="1">
+      <w:start w:val="1"/>
+      <w:numFmt w:val="lowerLetter"/>
+      <w:lvlText w:val="%2."/>
+      <w:lvlJc w:val="left"/>
+      <w:pPr>
+        <w:ind w:left="2160" w:hanging="360"/>
+      </w:pPr>
+    </w:lvl>
+    <w:lvl w:ilvl="2" w:tplc="0409001B" w:tentative="1">
+      <w:start w:val="1"/>
+      <w:numFmt w:val="lowerRoman"/>
+      <w:lvlText w:val="%3."/>
+      <w:lvlJc w:val="right"/>
+      <w:pPr>
+        <w:ind w:left="2880" w:hanging="180"/>
+      </w:pPr>
+    </w:lvl>
+    <w:lvl w:ilvl="3" w:tplc="0409000F" w:tentative="1">
+      <w:start w:val="1"/>
+      <w:numFmt w:val="decimal"/>
+      <w:lvlText w:val="%4."/>
+      <w:lvlJc w:val="left"/>
+      <w:pPr>
+        <w:ind w:left="3600" w:hanging="360"/>
+      </w:pPr>
+    </w:lvl>
+    <w:lvl w:ilvl="4" w:tplc="04090019" w:tentative="1">
+      <w:start w:val="1"/>
+      <w:numFmt w:val="lowerLetter"/>
+      <w:lvlText w:val="%5."/>
+      <w:lvlJc w:val="left"/>
+      <w:pPr>
+        <w:ind w:left="4320" w:hanging="360"/>
+      </w:pPr>
+    </w:lvl>
+    <w:lvl w:ilvl="5" w:tplc="0409001B" w:tentative="1">
+      <w:start w:val="1"/>
+      <w:numFmt w:val="lowerRoman"/>
+      <w:lvlText w:val="%6."/>
+      <w:lvlJc w:val="right"/>
+      <w:pPr>
+        <w:ind w:left="5040" w:hanging="180"/>
+      </w:pPr>
+    </w:lvl>
+    <w:lvl w:ilvl="6" w:tplc="0409000F" w:tentative="1">
+      <w:start w:val="1"/>
+      <w:numFmt w:val="decimal"/>
+      <w:lvlText w:val="%7."/>
+      <w:lvlJc w:val="left"/>
+      <w:pPr>
+        <w:ind w:left="5760" w:hanging="360"/>
+      </w:pPr>
+    </w:lvl>
+    <w:lvl w:ilvl="7" w:tplc="04090019" w:tentative="1">
+      <w:start w:val="1"/>
+      <w:numFmt w:val="lowerLetter"/>
+      <w:lvlText w:val="%8."/>
+      <w:lvlJc w:val="left"/>
+      <w:pPr>
+        <w:ind w:left="6480" w:hanging="360"/>
+      </w:pPr>
+    </w:lvl>
+    <w:lvl w:ilvl="8" w:tplc="0409001B" w:tentative="1">
+      <w:start w:val="1"/>
+      <w:numFmt w:val="lowerRoman"/>
+      <w:lvlText w:val="%9."/>
+      <w:lvlJc w:val="right"/>
+      <w:pPr>
+        <w:ind w:left="7200" w:hanging="180"/>
+      </w:pPr>
+    </w:lvl>
+  </w:abstractNum>
+  <w:abstractNum w:abstractNumId="6">
+    <w:nsid w:val="347A7C38"/>
+    <w:multiLevelType w:val="hybridMultilevel"/>
+    <w:tmpl w:val="F5AAFFAC"/>
+    <w:lvl w:ilvl="0" w:tplc="0409000F">
+      <w:start w:val="1"/>
+      <w:numFmt w:val="decimal"/>
+      <w:lvlText w:val="%1."/>
+      <w:lvlJc w:val="left"/>
+      <w:pPr>
+        <w:ind w:left="720" w:hanging="360"/>
+      </w:pPr>
+      <w:rPr>
+        <w:rFonts w:hint="default"/>
+      </w:rPr>
+    </w:lvl>
+    <w:lvl w:ilvl="1" w:tplc="04090019" w:tentative="1">
+      <w:start w:val="1"/>
+      <w:numFmt w:val="lowerLetter"/>
+      <w:lvlText w:val="%2."/>
+      <w:lvlJc w:val="left"/>
+      <w:pPr>
+        <w:ind w:left="1440" w:hanging="360"/>
+      </w:pPr>
+    </w:lvl>
+    <w:lvl w:ilvl="2" w:tplc="0409001B" w:tentative="1">
+      <w:start w:val="1"/>
+      <w:numFmt w:val="lowerRoman"/>
+      <w:lvlText w:val="%3."/>
+      <w:lvlJc w:val="right"/>
+      <w:pPr>
+        <w:ind w:left="2160" w:hanging="180"/>
+      </w:pPr>
+    </w:lvl>
+    <w:lvl w:ilvl="3" w:tplc="0409000F" w:tentative="1">
+      <w:start w:val="1"/>
+      <w:numFmt w:val="decimal"/>
+      <w:lvlText w:val="%4."/>
+      <w:lvlJc w:val="left"/>
+      <w:pPr>
+        <w:ind w:left="2880" w:hanging="360"/>
+      </w:pPr>
+    </w:lvl>
+    <w:lvl w:ilvl="4" w:tplc="04090019" w:tentative="1">
+      <w:start w:val="1"/>
+      <w:numFmt w:val="lowerLetter"/>
+      <w:lvlText w:val="%5."/>
+      <w:lvlJc w:val="left"/>
+      <w:pPr>
+        <w:ind w:left="3600" w:hanging="360"/>
+      </w:pPr>
+    </w:lvl>
+    <w:lvl w:ilvl="5" w:tplc="0409001B" w:tentative="1">
+      <w:start w:val="1"/>
+      <w:numFmt w:val="lowerRoman"/>
+      <w:lvlText w:val="%6."/>
+      <w:lvlJc w:val="right"/>
+      <w:pPr>
+        <w:ind w:left="4320" w:hanging="180"/>
+      </w:pPr>
+    </w:lvl>
+    <w:lvl w:ilvl="6" w:tplc="0409000F" w:tentative="1">
+      <w:start w:val="1"/>
+      <w:numFmt w:val="decimal"/>
+      <w:lvlText w:val="%7."/>
+      <w:lvlJc w:val="left"/>
+      <w:pPr>
+        <w:ind w:left="5040" w:hanging="360"/>
+      </w:pPr>
+    </w:lvl>
+    <w:lvl w:ilvl="7" w:tplc="04090019" w:tentative="1">
+      <w:start w:val="1"/>
+      <w:numFmt w:val="lowerLetter"/>
+      <w:lvlText w:val="%8."/>
+      <w:lvlJc w:val="left"/>
+      <w:pPr>
+        <w:ind w:left="5760" w:hanging="360"/>
+      </w:pPr>
+    </w:lvl>
+    <w:lvl w:ilvl="8" w:tplc="0409001B" w:tentative="1">
+      <w:start w:val="1"/>
+      <w:numFmt w:val="lowerRoman"/>
+      <w:lvlText w:val="%9."/>
+      <w:lvlJc w:val="right"/>
+      <w:pPr>
+        <w:ind w:left="6480" w:hanging="180"/>
+      </w:pPr>
+    </w:lvl>
+  </w:abstractNum>
+  <w:abstractNum w:abstractNumId="7">
+    <w:nsid w:val="4F455C7D"/>
+    <w:multiLevelType w:val="hybridMultilevel"/>
+    <w:tmpl w:val="2A8A63F6"/>
+    <w:lvl w:ilvl="0" w:tplc="5B9A78FE">
+      <w:start w:val="3"/>
+      <w:numFmt w:val="decimal"/>
+      <w:lvlText w:val="%1."/>
+      <w:lvlJc w:val="left"/>
+      <w:pPr>
+        <w:ind w:left="1080" w:hanging="360"/>
+      </w:pPr>
+      <w:rPr>
+        <w:rFonts w:hint="default"/>
+      </w:rPr>
+    </w:lvl>
+    <w:lvl w:ilvl="1" w:tplc="04090019" w:tentative="1">
+      <w:start w:val="1"/>
+      <w:numFmt w:val="lowerLetter"/>
+      <w:lvlText w:val="%2."/>
+      <w:lvlJc w:val="left"/>
+      <w:pPr>
+        <w:ind w:left="1800" w:hanging="360"/>
+      </w:pPr>
+    </w:lvl>
+    <w:lvl w:ilvl="2" w:tplc="0409001B" w:tentative="1">
+      <w:start w:val="1"/>
+      <w:numFmt w:val="lowerRoman"/>
+      <w:lvlText w:val="%3."/>
+      <w:lvlJc w:val="right"/>
+      <w:pPr>
+        <w:ind w:left="2520" w:hanging="180"/>
+      </w:pPr>
+    </w:lvl>
+    <w:lvl w:ilvl="3" w:tplc="0409000F" w:tentative="1">
+      <w:start w:val="1"/>
+      <w:numFmt w:val="decimal"/>
+      <w:lvlText w:val="%4."/>
+      <w:lvlJc w:val="left"/>
+      <w:pPr>
+        <w:ind w:left="3240" w:hanging="360"/>
+      </w:pPr>
+    </w:lvl>
+    <w:lvl w:ilvl="4" w:tplc="04090019" w:tentative="1">
+      <w:start w:val="1"/>
+      <w:numFmt w:val="lowerLetter"/>
+      <w:lvlText w:val="%5."/>
+      <w:lvlJc w:val="left"/>
+      <w:pPr>
+        <w:ind w:left="3960" w:hanging="360"/>
+      </w:pPr>
+    </w:lvl>
+    <w:lvl w:ilvl="5" w:tplc="0409001B" w:tentative="1">
+      <w:start w:val="1"/>
+      <w:numFmt w:val="lowerRoman"/>
+      <w:lvlText w:val="%6."/>
+      <w:lvlJc w:val="right"/>
+      <w:pPr>
+        <w:ind w:left="4680" w:hanging="180"/>
+      </w:pPr>
+    </w:lvl>
+    <w:lvl w:ilvl="6" w:tplc="0409000F" w:tentative="1">
+      <w:start w:val="1"/>
+      <w:numFmt w:val="decimal"/>
+      <w:lvlText w:val="%7."/>
+      <w:lvlJc w:val="left"/>
+      <w:pPr>
+        <w:ind w:left="5400" w:hanging="360"/>
+      </w:pPr>
+    </w:lvl>
+    <w:lvl w:ilvl="7" w:tplc="04090019" w:tentative="1">
+      <w:start w:val="1"/>
+      <w:numFmt w:val="lowerLetter"/>
+      <w:lvlText w:val="%8."/>
+      <w:lvlJc w:val="left"/>
+      <w:pPr>
+        <w:ind w:left="6120" w:hanging="360"/>
+      </w:pPr>
+    </w:lvl>
+    <w:lvl w:ilvl="8" w:tplc="0409001B" w:tentative="1">
+      <w:start w:val="1"/>
+      <w:numFmt w:val="lowerRoman"/>
+      <w:lvlText w:val="%9."/>
+      <w:lvlJc w:val="right"/>
+      <w:pPr>
+        <w:ind w:left="6840" w:hanging="180"/>
+      </w:pPr>
+    </w:lvl>
+  </w:abstractNum>
+  <w:abstractNum w:abstractNumId="8">
+    <w:nsid w:val="59B2386A"/>
+    <w:multiLevelType w:val="hybridMultilevel"/>
+    <w:tmpl w:val="8974B19C"/>
+    <w:lvl w:ilvl="0" w:tplc="E0B89390">
+      <w:start w:val="1"/>
+      <w:numFmt w:val="lowerLetter"/>
+      <w:lvlText w:val="%1."/>
+      <w:lvlJc w:val="left"/>
+      <w:pPr>
+        <w:ind w:left="720" w:hanging="360"/>
+      </w:pPr>
+      <w:rPr>
+        <w:rFonts w:hint="default"/>
+        <w:color w:val="404040" w:themeColor="text1" w:themeTint="BF"/>
+        <w:sz w:val="22"/>
+      </w:rPr>
+    </w:lvl>
+    <w:lvl w:ilvl="1" w:tplc="04090019">
+      <w:start w:val="1"/>
+      <w:numFmt w:val="lowerLetter"/>
+      <w:lvlText w:val="%2."/>
+      <w:lvlJc w:val="left"/>
+      <w:pPr>
+        <w:ind w:left="1440" w:hanging="360"/>
+      </w:pPr>
+    </w:lvl>
+    <w:lvl w:ilvl="2" w:tplc="0409001B" w:tentative="1">
+      <w:start w:val="1"/>
+      <w:numFmt w:val="lowerRoman"/>
+      <w:lvlText w:val="%3."/>
+      <w:lvlJc w:val="right"/>
+      <w:pPr>
+        <w:ind w:left="2160" w:hanging="180"/>
+      </w:pPr>
+    </w:lvl>
+    <w:lvl w:ilvl="3" w:tplc="0409000F" w:tentative="1">
+      <w:start w:val="1"/>
+      <w:numFmt w:val="decimal"/>
+      <w:lvlText w:val="%4."/>
+      <w:lvlJc w:val="left"/>
+      <w:pPr>
+        <w:ind w:left="2880" w:hanging="360"/>
+      </w:pPr>
+    </w:lvl>
+    <w:lvl w:ilvl="4" w:tplc="04090019" w:tentative="1">
+      <w:start w:val="1"/>
+      <w:numFmt w:val="lowerLetter"/>
+      <w:lvlText w:val="%5."/>
+      <w:lvlJc w:val="left"/>
+      <w:pPr>
+        <w:ind w:left="3600" w:hanging="360"/>
+      </w:pPr>
+    </w:lvl>
+    <w:lvl w:ilvl="5" w:tplc="0409001B" w:tentative="1">
+      <w:start w:val="1"/>
+      <w:numFmt w:val="lowerRoman"/>
+      <w:lvlText w:val="%6."/>
+      <w:lvlJc w:val="right"/>
+      <w:pPr>
+        <w:ind w:left="4320" w:hanging="180"/>
+      </w:pPr>
+    </w:lvl>
+    <w:lvl w:ilvl="6" w:tplc="0409000F" w:tentative="1">
+      <w:start w:val="1"/>
+      <w:numFmt w:val="decimal"/>
+      <w:lvlText w:val="%7."/>
+      <w:lvlJc w:val="left"/>
+      <w:pPr>
+        <w:ind w:left="5040" w:hanging="360"/>
+      </w:pPr>
+    </w:lvl>
+    <w:lvl w:ilvl="7" w:tplc="04090019" w:tentative="1">
+      <w:start w:val="1"/>
+      <w:numFmt w:val="lowerLetter"/>
+      <w:lvlText w:val="%8."/>
+      <w:lvlJc w:val="left"/>
+      <w:pPr>
+        <w:ind w:left="5760" w:hanging="360"/>
+      </w:pPr>
+    </w:lvl>
+    <w:lvl w:ilvl="8" w:tplc="0409001B" w:tentative="1">
+      <w:start w:val="1"/>
+      <w:numFmt w:val="lowerRoman"/>
+      <w:lvlText w:val="%9."/>
+      <w:lvlJc w:val="right"/>
+      <w:pPr>
+        <w:ind w:left="6480" w:hanging="180"/>
+      </w:pPr>
+    </w:lvl>
+  </w:abstractNum>
   <w:num w:numId="1">
+    <w:abstractNumId w:val="1"/>
+  </w:num>
+  <w:num w:numId="2">
+    <w:abstractNumId w:val="2"/>
+  </w:num>
+  <w:num w:numId="3">
+    <w:abstractNumId w:val="3"/>
+  </w:num>
+  <w:num w:numId="4">
+    <w:abstractNumId w:val="8"/>
+  </w:num>
+  <w:num w:numId="5">
+    <w:abstractNumId w:val="7"/>
+  </w:num>
+  <w:num w:numId="6">
     <w:abstractNumId w:val="0"/>
+  </w:num>
+  <w:num w:numId="7">
+    <w:abstractNumId w:val="5"/>
+  </w:num>
+  <w:num w:numId="8">
+    <w:abstractNumId w:val="6"/>
+  </w:num>
+  <w:num w:numId="9">
+    <w:abstractNumId w:val="4"/>
   </w:num>
 </w:numbering>
 </file>
@@ -1490,7 +5230,6 @@
   <w:style w:type="character" w:default="1" w:styleId="DefaultParagraphFont">
     <w:name w:val="Default Paragraph Font"/>
     <w:uiPriority w:val="1"/>
-    <w:semiHidden/>
     <w:unhideWhenUsed/>
   </w:style>
   <w:style w:type="table" w:default="1" w:styleId="TableNormal">
@@ -1869,7 +5608,6 @@
   <w:style w:type="character" w:default="1" w:styleId="DefaultParagraphFont">
     <w:name w:val="Default Paragraph Font"/>
     <w:uiPriority w:val="1"/>
-    <w:semiHidden/>
     <w:unhideWhenUsed/>
   </w:style>
   <w:style w:type="table" w:default="1" w:styleId="TableNormal">

</xml_diff>